<commit_message>
Update Defect Report Test Case9
Test Case9 Fixed
</commit_message>
<xml_diff>
--- a/Defect Reports/Defect Report Test Case9.docx
+++ b/Defect Reports/Defect Report Test Case9.docx
@@ -1,6 +1,6 @@
 
 <file path=word/document.xml><?xml version="1.0" encoding="utf-8"?>
-<w:document xmlns:wpc="http://schemas.microsoft.com/office/word/2010/wordprocessingCanvas" xmlns:mc="http://schemas.openxmlformats.org/markup-compatibility/2006" xmlns:o="urn:schemas-microsoft-com:office:office" xmlns:r="http://schemas.openxmlformats.org/officeDocument/2006/relationships" xmlns:m="http://schemas.openxmlformats.org/officeDocument/2006/math" xmlns:v="urn:schemas-microsoft-com:vml" xmlns:wp14="http://schemas.microsoft.com/office/word/2010/wordprocessingDrawing" xmlns:wp="http://schemas.openxmlformats.org/drawingml/2006/wordprocessingDrawing" xmlns:w10="urn:schemas-microsoft-com:office:word" xmlns:w="http://schemas.openxmlformats.org/wordprocessingml/2006/main" xmlns:w14="http://schemas.microsoft.com/office/word/2010/wordml" xmlns:wpg="http://schemas.microsoft.com/office/word/2010/wordprocessingGroup" xmlns:wpi="http://schemas.microsoft.com/office/word/2010/wordprocessingInk" xmlns:wne="http://schemas.microsoft.com/office/word/2006/wordml" xmlns:wps="http://schemas.microsoft.com/office/word/2010/wordprocessingShape" mc:Ignorable="w14 wp14">
+<w:document xmlns:wpc="http://schemas.microsoft.com/office/word/2010/wordprocessingCanvas" xmlns:cx="http://schemas.microsoft.com/office/drawing/2014/chartex" xmlns:cx1="http://schemas.microsoft.com/office/drawing/2015/9/8/chartex" xmlns:cx2="http://schemas.microsoft.com/office/drawing/2015/10/21/chartex" xmlns:cx3="http://schemas.microsoft.com/office/drawing/2016/5/9/chartex" xmlns:cx4="http://schemas.microsoft.com/office/drawing/2016/5/10/chartex" xmlns:cx5="http://schemas.microsoft.com/office/drawing/2016/5/11/chartex" xmlns:cx6="http://schemas.microsoft.com/office/drawing/2016/5/12/chartex" xmlns:cx7="http://schemas.microsoft.com/office/drawing/2016/5/13/chartex" xmlns:cx8="http://schemas.microsoft.com/office/drawing/2016/5/14/chartex" xmlns:mc="http://schemas.openxmlformats.org/markup-compatibility/2006" xmlns:aink="http://schemas.microsoft.com/office/drawing/2016/ink" xmlns:am3d="http://schemas.microsoft.com/office/drawing/2017/model3d" xmlns:o="urn:schemas-microsoft-com:office:office" xmlns:oel="http://schemas.microsoft.com/office/2019/extlst" xmlns:r="http://schemas.openxmlformats.org/officeDocument/2006/relationships" xmlns:m="http://schemas.openxmlformats.org/officeDocument/2006/math" xmlns:v="urn:schemas-microsoft-com:vml" xmlns:wp14="http://schemas.microsoft.com/office/word/2010/wordprocessingDrawing" xmlns:wp="http://schemas.openxmlformats.org/drawingml/2006/wordprocessingDrawing" xmlns:w10="urn:schemas-microsoft-com:office:word" xmlns:w="http://schemas.openxmlformats.org/wordprocessingml/2006/main" xmlns:w14="http://schemas.microsoft.com/office/word/2010/wordml" xmlns:w15="http://schemas.microsoft.com/office/word/2012/wordml" xmlns:w16cex="http://schemas.microsoft.com/office/word/2018/wordml/cex" xmlns:w16cid="http://schemas.microsoft.com/office/word/2016/wordml/cid" xmlns:w16="http://schemas.microsoft.com/office/word/2018/wordml" xmlns:w16du="http://schemas.microsoft.com/office/word/2023/wordml/word16du" xmlns:w16sdtdh="http://schemas.microsoft.com/office/word/2020/wordml/sdtdatahash" xmlns:w16se="http://schemas.microsoft.com/office/word/2015/wordml/symex" xmlns:wpg="http://schemas.microsoft.com/office/word/2010/wordprocessingGroup" xmlns:wpi="http://schemas.microsoft.com/office/word/2010/wordprocessingInk" xmlns:wne="http://schemas.microsoft.com/office/word/2006/wordml" xmlns:wps="http://schemas.microsoft.com/office/word/2010/wordprocessingShape" mc:Ignorable="w14 w15 w16se w16cid w16 w16cex w16sdtdh wp14">
   <w:body>
     <w:p>
       <w:pPr>
@@ -138,7 +138,7 @@
           <w:sz w:val="32"/>
           <w:szCs w:val="32"/>
         </w:rPr>
-        <w:t>New</w:t>
+        <w:t>Fixed</w:t>
       </w:r>
     </w:p>
     <w:p>
@@ -223,8 +223,6 @@
         </w:rPr>
         <w:t xml:space="preserve"> Malek</w:t>
       </w:r>
-      <w:bookmarkStart w:id="0" w:name="_GoBack"/>
-      <w:bookmarkEnd w:id="0"/>
     </w:p>
     <w:p>
       <w:pPr>
@@ -872,7 +870,7 @@
                     <pic:cNvPicPr/>
                   </pic:nvPicPr>
                   <pic:blipFill>
-                    <a:blip r:embed="rId6" cstate="print">
+                    <a:blip r:embed="rId5" cstate="print">
                       <a:extLst>
                         <a:ext uri="{28A0092B-C50C-407E-A947-70E740481C1C}">
                           <a14:useLocalDpi xmlns:a14="http://schemas.microsoft.com/office/drawing/2010/main" val="0"/>
@@ -1040,61 +1038,304 @@
           <w:u w:val="single"/>
         </w:rPr>
       </w:pPr>
-    </w:p>
-    <w:p>
-      <w:pPr>
-        <w:rPr>
-          <w:b/>
-          <w:bCs/>
-          <w:sz w:val="40"/>
-          <w:szCs w:val="40"/>
-          <w:u w:val="single"/>
-        </w:rPr>
-      </w:pPr>
-    </w:p>
-    <w:p>
-      <w:pPr>
-        <w:rPr>
-          <w:b/>
-          <w:bCs/>
-          <w:sz w:val="40"/>
-          <w:szCs w:val="40"/>
-          <w:u w:val="single"/>
-        </w:rPr>
-      </w:pPr>
-    </w:p>
-    <w:p>
-      <w:pPr>
-        <w:rPr>
-          <w:b/>
-          <w:bCs/>
-          <w:sz w:val="40"/>
-          <w:szCs w:val="40"/>
-          <w:u w:val="single"/>
-        </w:rPr>
-      </w:pPr>
-    </w:p>
-    <w:p>
-      <w:pPr>
-        <w:rPr>
-          <w:b/>
-          <w:bCs/>
-          <w:sz w:val="40"/>
-          <w:szCs w:val="40"/>
-          <w:u w:val="single"/>
-        </w:rPr>
-      </w:pPr>
-    </w:p>
-    <w:p>
-      <w:pPr>
-        <w:rPr>
-          <w:b/>
-          <w:bCs/>
-          <w:sz w:val="40"/>
-          <w:szCs w:val="40"/>
-          <w:u w:val="single"/>
-        </w:rPr>
-      </w:pPr>
+      <w:r>
+        <w:rPr>
+          <w:b/>
+          <w:bCs/>
+          <w:sz w:val="40"/>
+          <w:szCs w:val="40"/>
+          <w:u w:val="single"/>
+        </w:rPr>
+        <w:drawing>
+          <wp:inline distT="0" distB="0" distL="0" distR="0" wp14:anchorId="166D3F6E" wp14:editId="09CE3E0E">
+            <wp:extent cx="5318760" cy="2106782"/>
+            <wp:effectExtent l="0" t="0" r="0" b="8255"/>
+            <wp:docPr id="1426845818" name="Picture 1" descr="A screen shot of a computer program&#10;&#10;Description automatically generated with low confidence"/>
+            <wp:cNvGraphicFramePr>
+              <a:graphicFrameLocks xmlns:a="http://schemas.openxmlformats.org/drawingml/2006/main" noChangeAspect="1"/>
+            </wp:cNvGraphicFramePr>
+            <a:graphic xmlns:a="http://schemas.openxmlformats.org/drawingml/2006/main">
+              <a:graphicData uri="http://schemas.openxmlformats.org/drawingml/2006/picture">
+                <pic:pic xmlns:pic="http://schemas.openxmlformats.org/drawingml/2006/picture">
+                  <pic:nvPicPr>
+                    <pic:cNvPr id="1426845818" name="Picture 1" descr="A screen shot of a computer program&#10;&#10;Description automatically generated with low confidence"/>
+                    <pic:cNvPicPr/>
+                  </pic:nvPicPr>
+                  <pic:blipFill>
+                    <a:blip r:embed="rId6"/>
+                    <a:stretch>
+                      <a:fillRect/>
+                    </a:stretch>
+                  </pic:blipFill>
+                  <pic:spPr>
+                    <a:xfrm>
+                      <a:off x="0" y="0"/>
+                      <a:ext cx="5328737" cy="2110734"/>
+                    </a:xfrm>
+                    <a:prstGeom prst="rect">
+                      <a:avLst/>
+                    </a:prstGeom>
+                  </pic:spPr>
+                </pic:pic>
+              </a:graphicData>
+            </a:graphic>
+          </wp:inline>
+        </w:drawing>
+      </w:r>
+    </w:p>
+    <w:p>
+      <w:pPr>
+        <w:rPr>
+          <w:b/>
+          <w:bCs/>
+          <w:sz w:val="40"/>
+          <w:szCs w:val="40"/>
+          <w:u w:val="single"/>
+        </w:rPr>
+      </w:pPr>
+      <w:r>
+        <w:rPr>
+          <w:b/>
+          <w:bCs/>
+          <w:sz w:val="40"/>
+          <w:szCs w:val="40"/>
+          <w:u w:val="single"/>
+        </w:rPr>
+        <w:lastRenderedPageBreak/>
+        <w:t>Notes from dev team:</w:t>
+      </w:r>
+    </w:p>
+    <w:p>
+      <w:pPr>
+        <w:rPr>
+          <w:rFonts w:ascii="Courier New" w:hAnsi="Courier New" w:cs="Courier New"/>
+          <w:color w:val="000000"/>
+          <w:sz w:val="28"/>
+          <w:szCs w:val="28"/>
+          <w:shd w:val="clear" w:color="auto" w:fill="E8F2FE"/>
+        </w:rPr>
+      </w:pPr>
+      <w:r>
+        <w:rPr>
+          <w:rFonts w:ascii="Calibri" w:eastAsia="Calibri" w:hAnsi="Calibri" w:cs="Calibri"/>
+          <w:b/>
+          <w:bCs/>
+          <w:sz w:val="32"/>
+          <w:szCs w:val="32"/>
+        </w:rPr>
+        <w:t>"</w:t>
+      </w:r>
+      <w:r>
+        <w:rPr>
+          <w:rFonts w:ascii="Calibri" w:eastAsia="Calibri" w:hAnsi="Calibri" w:cs="Calibri"/>
+          <w:b/>
+          <w:bCs/>
+          <w:sz w:val="32"/>
+          <w:szCs w:val="32"/>
+        </w:rPr>
+        <w:t>abcdefgh</w:t>
+      </w:r>
+      <w:r>
+        <w:rPr>
+          <w:rFonts w:ascii="Calibri" w:eastAsia="Calibri" w:hAnsi="Calibri" w:cs="Calibri"/>
+          <w:b/>
+          <w:bCs/>
+          <w:sz w:val="32"/>
+          <w:szCs w:val="32"/>
+        </w:rPr>
+        <w:t>"</w:t>
+      </w:r>
+      <w:r>
+        <w:rPr>
+          <w:rFonts w:ascii="Calibri" w:eastAsia="Calibri" w:hAnsi="Calibri" w:cs="Calibri"/>
+          <w:b/>
+          <w:bCs/>
+          <w:sz w:val="32"/>
+          <w:szCs w:val="32"/>
+        </w:rPr>
+        <w:t xml:space="preserve"> was fixed to trough </w:t>
+      </w:r>
+      <w:r>
+        <w:rPr>
+          <w:rFonts w:ascii="Courier New" w:hAnsi="Courier New" w:cs="Courier New"/>
+          <w:color w:val="2A00FF"/>
+          <w:sz w:val="28"/>
+          <w:szCs w:val="28"/>
+          <w:shd w:val="clear" w:color="auto" w:fill="E8F2FE"/>
+        </w:rPr>
+        <w:t>"Student id must start with numbers"</w:t>
+      </w:r>
+      <w:r>
+        <w:rPr>
+          <w:rFonts w:ascii="Courier New" w:hAnsi="Courier New" w:cs="Courier New"/>
+          <w:color w:val="000000"/>
+          <w:sz w:val="28"/>
+          <w:szCs w:val="28"/>
+          <w:shd w:val="clear" w:color="auto" w:fill="E8F2FE"/>
+        </w:rPr>
+        <w:t xml:space="preserve"> </w:t>
+      </w:r>
+    </w:p>
+    <w:p>
+      <w:pPr>
+        <w:rPr>
+          <w:i/>
+          <w:iCs/>
+          <w:color w:val="000000" w:themeColor="text1"/>
+          <w:sz w:val="27"/>
+          <w:szCs w:val="27"/>
+        </w:rPr>
+      </w:pPr>
+      <w:r>
+        <w:rPr>
+          <w:i/>
+          <w:iCs/>
+          <w:color w:val="9876AA"/>
+          <w:sz w:val="27"/>
+          <w:szCs w:val="27"/>
+        </w:rPr>
+        <w:t>INVALID_STUDENT_ID_ALPHANUMERIC</w:t>
+      </w:r>
+      <w:r>
+        <w:rPr>
+          <w:i/>
+          <w:iCs/>
+          <w:color w:val="9876AA"/>
+          <w:sz w:val="27"/>
+          <w:szCs w:val="27"/>
+        </w:rPr>
+        <w:t xml:space="preserve">  </w:t>
+      </w:r>
+      <w:r>
+        <w:rPr>
+          <w:i/>
+          <w:iCs/>
+          <w:color w:val="000000" w:themeColor="text1"/>
+          <w:sz w:val="27"/>
+          <w:szCs w:val="27"/>
+        </w:rPr>
+        <w:t xml:space="preserve">was for the last char only to enter a number or  an </w:t>
+      </w:r>
+      <w:r>
+        <w:rPr>
+          <w:i/>
+          <w:iCs/>
+          <w:color w:val="000000" w:themeColor="text1"/>
+          <w:sz w:val="27"/>
+          <w:szCs w:val="27"/>
+        </w:rPr>
+        <w:t>alphabet</w:t>
+      </w:r>
+      <w:r>
+        <w:rPr>
+          <w:i/>
+          <w:iCs/>
+          <w:color w:val="000000" w:themeColor="text1"/>
+          <w:sz w:val="27"/>
+          <w:szCs w:val="27"/>
+        </w:rPr>
+        <w:t xml:space="preserve"> only not a symbol like </w:t>
+      </w:r>
+      <w:r>
+        <w:rPr>
+          <w:i/>
+          <w:iCs/>
+          <w:color w:val="000000" w:themeColor="text1"/>
+          <w:sz w:val="27"/>
+          <w:szCs w:val="27"/>
+        </w:rPr>
+        <w:t>‘</w:t>
+      </w:r>
+      <w:r>
+        <w:rPr>
+          <w:i/>
+          <w:iCs/>
+          <w:color w:val="000000" w:themeColor="text1"/>
+          <w:sz w:val="27"/>
+          <w:szCs w:val="27"/>
+        </w:rPr>
+        <w:t>@</w:t>
+      </w:r>
+      <w:r>
+        <w:rPr>
+          <w:i/>
+          <w:iCs/>
+          <w:color w:val="000000" w:themeColor="text1"/>
+          <w:sz w:val="27"/>
+          <w:szCs w:val="27"/>
+        </w:rPr>
+        <w:t>’</w:t>
+      </w:r>
+    </w:p>
+    <w:p>
+      <w:pPr>
+        <w:rPr>
+          <w:rFonts w:ascii="Courier New" w:hAnsi="Courier New" w:cs="Courier New"/>
+          <w:color w:val="2A00FF"/>
+          <w:sz w:val="28"/>
+          <w:szCs w:val="28"/>
+          <w:shd w:val="clear" w:color="auto" w:fill="E8F2FE"/>
+        </w:rPr>
+      </w:pPr>
+      <w:r>
+        <w:rPr>
+          <w:i/>
+          <w:iCs/>
+          <w:color w:val="000000" w:themeColor="text1"/>
+          <w:sz w:val="27"/>
+          <w:szCs w:val="27"/>
+        </w:rPr>
+        <w:t xml:space="preserve">So the test case should be updated to enter </w:t>
+      </w:r>
+      <w:r>
+        <w:rPr>
+          <w:rFonts w:ascii="Courier New" w:hAnsi="Courier New" w:cs="Courier New"/>
+          <w:color w:val="2A00FF"/>
+          <w:sz w:val="28"/>
+          <w:szCs w:val="28"/>
+          <w:shd w:val="clear" w:color="auto" w:fill="E8F2FE"/>
+        </w:rPr>
+        <w:t>"1bcdefgh"</w:t>
+      </w:r>
+      <w:r>
+        <w:rPr>
+          <w:rFonts w:ascii="Courier New" w:hAnsi="Courier New" w:cs="Courier New"/>
+          <w:color w:val="2A00FF"/>
+          <w:sz w:val="28"/>
+          <w:szCs w:val="28"/>
+          <w:shd w:val="clear" w:color="auto" w:fill="E8F2FE"/>
+        </w:rPr>
+        <w:t xml:space="preserve"> </w:t>
+      </w:r>
+    </w:p>
+    <w:p>
+      <w:pPr>
+        <w:rPr>
+          <w:sz w:val="28"/>
+          <w:szCs w:val="28"/>
+        </w:rPr>
+      </w:pPr>
+      <w:r>
+        <w:rPr>
+          <w:sz w:val="28"/>
+          <w:szCs w:val="28"/>
+        </w:rPr>
+        <w:t xml:space="preserve">And sould expect </w:t>
+      </w:r>
+      <w:r>
+        <w:rPr>
+          <w:rFonts w:ascii="Courier New" w:hAnsi="Courier New" w:cs="Courier New"/>
+          <w:b/>
+          <w:bCs/>
+          <w:i/>
+          <w:iCs/>
+          <w:color w:val="0000C0"/>
+          <w:sz w:val="28"/>
+          <w:szCs w:val="28"/>
+          <w:shd w:val="clear" w:color="auto" w:fill="F0D8A8"/>
+        </w:rPr>
+        <w:t>INVALID_STUDENT_ID_GENERAL</w:t>
+      </w:r>
     </w:p>
     <w:sectPr>
       <w:pgSz w:w="12240" w:h="15840"/>
@@ -1107,8 +1348,8 @@
 </file>
 
 <file path=word/numbering.xml><?xml version="1.0" encoding="utf-8"?>
-<w:numbering xmlns:wpc="http://schemas.microsoft.com/office/word/2010/wordprocessingCanvas" xmlns:mc="http://schemas.openxmlformats.org/markup-compatibility/2006" xmlns:o="urn:schemas-microsoft-com:office:office" xmlns:r="http://schemas.openxmlformats.org/officeDocument/2006/relationships" xmlns:m="http://schemas.openxmlformats.org/officeDocument/2006/math" xmlns:v="urn:schemas-microsoft-com:vml" xmlns:wp14="http://schemas.microsoft.com/office/word/2010/wordprocessingDrawing" xmlns:wp="http://schemas.openxmlformats.org/drawingml/2006/wordprocessingDrawing" xmlns:w10="urn:schemas-microsoft-com:office:word" xmlns:w="http://schemas.openxmlformats.org/wordprocessingml/2006/main" xmlns:w14="http://schemas.microsoft.com/office/word/2010/wordml" xmlns:wpg="http://schemas.microsoft.com/office/word/2010/wordprocessingGroup" xmlns:wpi="http://schemas.microsoft.com/office/word/2010/wordprocessingInk" xmlns:wne="http://schemas.microsoft.com/office/word/2006/wordml" xmlns:wps="http://schemas.microsoft.com/office/word/2010/wordprocessingShape" mc:Ignorable="w14 wp14">
-  <w:abstractNum w:abstractNumId="0">
+<w:numbering xmlns:wpc="http://schemas.microsoft.com/office/word/2010/wordprocessingCanvas" xmlns:cx="http://schemas.microsoft.com/office/drawing/2014/chartex" xmlns:cx1="http://schemas.microsoft.com/office/drawing/2015/9/8/chartex" xmlns:cx2="http://schemas.microsoft.com/office/drawing/2015/10/21/chartex" xmlns:cx3="http://schemas.microsoft.com/office/drawing/2016/5/9/chartex" xmlns:cx4="http://schemas.microsoft.com/office/drawing/2016/5/10/chartex" xmlns:cx5="http://schemas.microsoft.com/office/drawing/2016/5/11/chartex" xmlns:cx6="http://schemas.microsoft.com/office/drawing/2016/5/12/chartex" xmlns:cx7="http://schemas.microsoft.com/office/drawing/2016/5/13/chartex" xmlns:cx8="http://schemas.microsoft.com/office/drawing/2016/5/14/chartex" xmlns:mc="http://schemas.openxmlformats.org/markup-compatibility/2006" xmlns:aink="http://schemas.microsoft.com/office/drawing/2016/ink" xmlns:am3d="http://schemas.microsoft.com/office/drawing/2017/model3d" xmlns:o="urn:schemas-microsoft-com:office:office" xmlns:oel="http://schemas.microsoft.com/office/2019/extlst" xmlns:r="http://schemas.openxmlformats.org/officeDocument/2006/relationships" xmlns:m="http://schemas.openxmlformats.org/officeDocument/2006/math" xmlns:v="urn:schemas-microsoft-com:vml" xmlns:wp14="http://schemas.microsoft.com/office/word/2010/wordprocessingDrawing" xmlns:wp="http://schemas.openxmlformats.org/drawingml/2006/wordprocessingDrawing" xmlns:w10="urn:schemas-microsoft-com:office:word" xmlns:w="http://schemas.openxmlformats.org/wordprocessingml/2006/main" xmlns:w14="http://schemas.microsoft.com/office/word/2010/wordml" xmlns:w15="http://schemas.microsoft.com/office/word/2012/wordml" xmlns:w16cex="http://schemas.microsoft.com/office/word/2018/wordml/cex" xmlns:w16cid="http://schemas.microsoft.com/office/word/2016/wordml/cid" xmlns:w16="http://schemas.microsoft.com/office/word/2018/wordml" xmlns:w16du="http://schemas.microsoft.com/office/word/2023/wordml/word16du" xmlns:w16sdtdh="http://schemas.microsoft.com/office/word/2020/wordml/sdtdatahash" xmlns:w16se="http://schemas.microsoft.com/office/word/2015/wordml/symex" xmlns:wpg="http://schemas.microsoft.com/office/word/2010/wordprocessingGroup" xmlns:wpi="http://schemas.microsoft.com/office/word/2010/wordprocessingInk" xmlns:wne="http://schemas.microsoft.com/office/word/2006/wordml" xmlns:wps="http://schemas.microsoft.com/office/word/2010/wordprocessingShape" mc:Ignorable="w14 w15 w16se w16cid w16 w16cex w16sdtdh wp14">
+  <w:abstractNum w:abstractNumId="0" w15:restartNumberingAfterBreak="0">
     <w:nsid w:val="006F92E9"/>
     <w:multiLevelType w:val="hybridMultilevel"/>
     <w:tmpl w:val="38EC4680"/>
@@ -1221,7 +1462,7 @@
       </w:rPr>
     </w:lvl>
   </w:abstractNum>
-  <w:abstractNum w:abstractNumId="1">
+  <w:abstractNum w:abstractNumId="1" w15:restartNumberingAfterBreak="0">
     <w:nsid w:val="0FF74FA8"/>
     <w:multiLevelType w:val="hybridMultilevel"/>
     <w:tmpl w:val="3B2442D4"/>
@@ -1334,7 +1575,7 @@
       </w:rPr>
     </w:lvl>
   </w:abstractNum>
-  <w:abstractNum w:abstractNumId="2">
+  <w:abstractNum w:abstractNumId="2" w15:restartNumberingAfterBreak="0">
     <w:nsid w:val="10217D66"/>
     <w:multiLevelType w:val="hybridMultilevel"/>
     <w:tmpl w:val="BFE89746"/>
@@ -1447,7 +1688,7 @@
       </w:rPr>
     </w:lvl>
   </w:abstractNum>
-  <w:abstractNum w:abstractNumId="3">
+  <w:abstractNum w:abstractNumId="3" w15:restartNumberingAfterBreak="0">
     <w:nsid w:val="2ED33292"/>
     <w:multiLevelType w:val="multilevel"/>
     <w:tmpl w:val="E3BE8FD2"/>
@@ -1533,7 +1774,7 @@
       </w:pPr>
     </w:lvl>
   </w:abstractNum>
-  <w:abstractNum w:abstractNumId="4">
+  <w:abstractNum w:abstractNumId="4" w15:restartNumberingAfterBreak="0">
     <w:nsid w:val="32C17A53"/>
     <w:multiLevelType w:val="hybridMultilevel"/>
     <w:tmpl w:val="2A4AC226"/>
@@ -1646,7 +1887,7 @@
       </w:rPr>
     </w:lvl>
   </w:abstractNum>
-  <w:abstractNum w:abstractNumId="5">
+  <w:abstractNum w:abstractNumId="5" w15:restartNumberingAfterBreak="0">
     <w:nsid w:val="3A91106F"/>
     <w:multiLevelType w:val="hybridMultilevel"/>
     <w:tmpl w:val="164A6D2E"/>
@@ -1759,7 +2000,7 @@
       </w:rPr>
     </w:lvl>
   </w:abstractNum>
-  <w:abstractNum w:abstractNumId="6">
+  <w:abstractNum w:abstractNumId="6" w15:restartNumberingAfterBreak="0">
     <w:nsid w:val="4AB715BE"/>
     <w:multiLevelType w:val="hybridMultilevel"/>
     <w:tmpl w:val="65D88FA8"/>
@@ -1872,7 +2113,7 @@
       </w:rPr>
     </w:lvl>
   </w:abstractNum>
-  <w:abstractNum w:abstractNumId="7">
+  <w:abstractNum w:abstractNumId="7" w15:restartNumberingAfterBreak="0">
     <w:nsid w:val="4BE5024A"/>
     <w:multiLevelType w:val="hybridMultilevel"/>
     <w:tmpl w:val="216EEE38"/>
@@ -1985,7 +2226,7 @@
       </w:rPr>
     </w:lvl>
   </w:abstractNum>
-  <w:abstractNum w:abstractNumId="8">
+  <w:abstractNum w:abstractNumId="8" w15:restartNumberingAfterBreak="0">
     <w:nsid w:val="7D574FE8"/>
     <w:multiLevelType w:val="hybridMultilevel"/>
     <w:tmpl w:val="FA0E77B6"/>
@@ -2098,7 +2339,7 @@
       </w:rPr>
     </w:lvl>
   </w:abstractNum>
-  <w:abstractNum w:abstractNumId="9">
+  <w:abstractNum w:abstractNumId="9" w15:restartNumberingAfterBreak="0">
     <w:nsid w:val="7EE680B0"/>
     <w:multiLevelType w:val="hybridMultilevel"/>
     <w:tmpl w:val="951A8310"/>
@@ -2211,41 +2452,41 @@
       </w:rPr>
     </w:lvl>
   </w:abstractNum>
-  <w:num w:numId="1">
+  <w:num w:numId="1" w16cid:durableId="270283081">
     <w:abstractNumId w:val="9"/>
   </w:num>
-  <w:num w:numId="2">
+  <w:num w:numId="2" w16cid:durableId="1452019364">
     <w:abstractNumId w:val="2"/>
   </w:num>
-  <w:num w:numId="3">
+  <w:num w:numId="3" w16cid:durableId="1494443176">
     <w:abstractNumId w:val="3"/>
   </w:num>
-  <w:num w:numId="4">
+  <w:num w:numId="4" w16cid:durableId="373962530">
     <w:abstractNumId w:val="8"/>
   </w:num>
-  <w:num w:numId="5">
+  <w:num w:numId="5" w16cid:durableId="50421616">
     <w:abstractNumId w:val="1"/>
   </w:num>
-  <w:num w:numId="6">
+  <w:num w:numId="6" w16cid:durableId="355733877">
     <w:abstractNumId w:val="5"/>
   </w:num>
-  <w:num w:numId="7">
+  <w:num w:numId="7" w16cid:durableId="925921815">
     <w:abstractNumId w:val="6"/>
   </w:num>
-  <w:num w:numId="8">
+  <w:num w:numId="8" w16cid:durableId="2122020795">
     <w:abstractNumId w:val="7"/>
   </w:num>
-  <w:num w:numId="9">
+  <w:num w:numId="9" w16cid:durableId="1523663910">
     <w:abstractNumId w:val="4"/>
   </w:num>
-  <w:num w:numId="10">
+  <w:num w:numId="10" w16cid:durableId="276957876">
     <w:abstractNumId w:val="0"/>
   </w:num>
 </w:numbering>
 </file>
 
 <file path=word/styles.xml><?xml version="1.0" encoding="utf-8"?>
-<w:styles xmlns:mc="http://schemas.openxmlformats.org/markup-compatibility/2006" xmlns:r="http://schemas.openxmlformats.org/officeDocument/2006/relationships" xmlns:w="http://schemas.openxmlformats.org/wordprocessingml/2006/main" xmlns:w14="http://schemas.microsoft.com/office/word/2010/wordml" mc:Ignorable="w14">
+<w:styles xmlns:mc="http://schemas.openxmlformats.org/markup-compatibility/2006" xmlns:r="http://schemas.openxmlformats.org/officeDocument/2006/relationships" xmlns:w="http://schemas.openxmlformats.org/wordprocessingml/2006/main" xmlns:w14="http://schemas.microsoft.com/office/word/2010/wordml" xmlns:w15="http://schemas.microsoft.com/office/word/2012/wordml" xmlns:w16cex="http://schemas.microsoft.com/office/word/2018/wordml/cex" xmlns:w16cid="http://schemas.microsoft.com/office/word/2016/wordml/cid" xmlns:w16="http://schemas.microsoft.com/office/word/2018/wordml" xmlns:w16sdtdh="http://schemas.microsoft.com/office/word/2020/wordml/sdtdatahash" xmlns:w16se="http://schemas.microsoft.com/office/word/2015/wordml/symex" mc:Ignorable="w14 w15 w16se w16cid w16 w16cex w16sdtdh">
   <w:docDefaults>
     <w:rPrDefault>
       <w:rPr>
@@ -2261,420 +2502,383 @@
       </w:pPr>
     </w:pPrDefault>
   </w:docDefaults>
-  <w:latentStyles w:defLockedState="0" w:defUIPriority="99" w:defSemiHidden="1" w:defUnhideWhenUsed="1" w:defQFormat="0" w:count="267">
-    <w:lsdException w:name="Normal" w:semiHidden="0" w:uiPriority="0" w:unhideWhenUsed="0" w:qFormat="1"/>
-    <w:lsdException w:name="heading 1" w:semiHidden="0" w:uiPriority="9" w:unhideWhenUsed="0" w:qFormat="1"/>
-    <w:lsdException w:name="heading 2" w:uiPriority="9" w:qFormat="1"/>
-    <w:lsdException w:name="heading 3" w:uiPriority="9" w:qFormat="1"/>
-    <w:lsdException w:name="heading 4" w:uiPriority="9" w:qFormat="1"/>
-    <w:lsdException w:name="heading 5" w:uiPriority="9" w:qFormat="1"/>
-    <w:lsdException w:name="heading 6" w:uiPriority="9" w:qFormat="1"/>
-    <w:lsdException w:name="heading 7" w:uiPriority="9" w:qFormat="1"/>
-    <w:lsdException w:name="heading 8" w:uiPriority="9" w:qFormat="1"/>
-    <w:lsdException w:name="heading 9" w:uiPriority="9" w:qFormat="1"/>
-    <w:lsdException w:name="toc 1" w:uiPriority="39"/>
-    <w:lsdException w:name="toc 2" w:uiPriority="39"/>
-    <w:lsdException w:name="toc 3" w:uiPriority="39"/>
-    <w:lsdException w:name="toc 4" w:uiPriority="39"/>
-    <w:lsdException w:name="toc 5" w:uiPriority="39"/>
-    <w:lsdException w:name="toc 6" w:uiPriority="39"/>
-    <w:lsdException w:name="toc 7" w:uiPriority="39"/>
-    <w:lsdException w:name="toc 8" w:uiPriority="39"/>
-    <w:lsdException w:name="toc 9" w:uiPriority="39"/>
-    <w:lsdException w:name="caption" w:uiPriority="35" w:qFormat="1"/>
-    <w:lsdException w:name="Title" w:semiHidden="0" w:uiPriority="10" w:unhideWhenUsed="0" w:qFormat="1"/>
-    <w:lsdException w:name="Default Paragraph Font" w:uiPriority="1"/>
-    <w:lsdException w:name="Subtitle" w:semiHidden="0" w:uiPriority="11" w:unhideWhenUsed="0" w:qFormat="1"/>
-    <w:lsdException w:name="Strong" w:semiHidden="0" w:uiPriority="22" w:unhideWhenUsed="0" w:qFormat="1"/>
-    <w:lsdException w:name="Emphasis" w:semiHidden="0" w:uiPriority="20" w:unhideWhenUsed="0" w:qFormat="1"/>
-    <w:lsdException w:name="Table Grid" w:semiHidden="0" w:uiPriority="39" w:unhideWhenUsed="0"/>
-    <w:lsdException w:name="Placeholder Text" w:unhideWhenUsed="0"/>
-    <w:lsdException w:name="No Spacing" w:semiHidden="0" w:uiPriority="1" w:unhideWhenUsed="0" w:qFormat="1"/>
-    <w:lsdException w:name="Light Shading" w:semiHidden="0" w:uiPriority="60" w:unhideWhenUsed="0"/>
-    <w:lsdException w:name="Light List" w:semiHidden="0" w:uiPriority="61" w:unhideWhenUsed="0"/>
-    <w:lsdException w:name="Light Grid" w:semiHidden="0" w:uiPriority="62" w:unhideWhenUsed="0"/>
-    <w:lsdException w:name="Medium Shading 1" w:semiHidden="0" w:uiPriority="63" w:unhideWhenUsed="0"/>
-    <w:lsdException w:name="Medium Shading 2" w:semiHidden="0" w:uiPriority="64" w:unhideWhenUsed="0"/>
-    <w:lsdException w:name="Medium List 1" w:semiHidden="0" w:uiPriority="65" w:unhideWhenUsed="0"/>
-    <w:lsdException w:name="Medium List 2" w:semiHidden="0" w:uiPriority="66" w:unhideWhenUsed="0"/>
-    <w:lsdException w:name="Medium Grid 1" w:semiHidden="0" w:uiPriority="67" w:unhideWhenUsed="0"/>
-    <w:lsdException w:name="Medium Grid 2" w:semiHidden="0" w:uiPriority="68" w:unhideWhenUsed="0"/>
-    <w:lsdException w:name="Medium Grid 3" w:semiHidden="0" w:uiPriority="69" w:unhideWhenUsed="0"/>
-    <w:lsdException w:name="Dark List" w:semiHidden="0" w:uiPriority="70" w:unhideWhenUsed="0"/>
-    <w:lsdException w:name="Colorful Shading" w:semiHidden="0" w:uiPriority="71" w:unhideWhenUsed="0"/>
-    <w:lsdException w:name="Colorful List" w:semiHidden="0" w:uiPriority="72" w:unhideWhenUsed="0"/>
-    <w:lsdException w:name="Colorful Grid" w:semiHidden="0" w:uiPriority="73" w:unhideWhenUsed="0"/>
-    <w:lsdException w:name="Light Shading Accent 1" w:semiHidden="0" w:uiPriority="60" w:unhideWhenUsed="0"/>
-    <w:lsdException w:name="Light List Accent 1" w:semiHidden="0" w:uiPriority="61" w:unhideWhenUsed="0"/>
-    <w:lsdException w:name="Light Grid Accent 1" w:semiHidden="0" w:uiPriority="62" w:unhideWhenUsed="0"/>
-    <w:lsdException w:name="Medium Shading 1 Accent 1" w:semiHidden="0" w:uiPriority="63" w:unhideWhenUsed="0"/>
-    <w:lsdException w:name="Medium Shading 2 Accent 1" w:semiHidden="0" w:uiPriority="64" w:unhideWhenUsed="0"/>
-    <w:lsdException w:name="Medium List 1 Accent 1" w:semiHidden="0" w:uiPriority="65" w:unhideWhenUsed="0"/>
-    <w:lsdException w:name="Revision" w:unhideWhenUsed="0"/>
-    <w:lsdException w:name="List Paragraph" w:semiHidden="0" w:uiPriority="34" w:unhideWhenUsed="0" w:qFormat="1"/>
-    <w:lsdException w:name="Quote" w:semiHidden="0" w:uiPriority="29" w:unhideWhenUsed="0" w:qFormat="1"/>
-    <w:lsdException w:name="Intense Quote" w:semiHidden="0" w:uiPriority="30" w:unhideWhenUsed="0" w:qFormat="1"/>
-    <w:lsdException w:name="Medium List 2 Accent 1" w:semiHidden="0" w:uiPriority="66" w:unhideWhenUsed="0"/>
-    <w:lsdException w:name="Medium Grid 1 Accent 1" w:semiHidden="0" w:uiPriority="67" w:unhideWhenUsed="0"/>
-    <w:lsdException w:name="Medium Grid 2 Accent 1" w:semiHidden="0" w:uiPriority="68" w:unhideWhenUsed="0"/>
-    <w:lsdException w:name="Medium Grid 3 Accent 1" w:semiHidden="0" w:uiPriority="69" w:unhideWhenUsed="0"/>
-    <w:lsdException w:name="Dark List Accent 1" w:semiHidden="0" w:uiPriority="70" w:unhideWhenUsed="0"/>
-    <w:lsdException w:name="Colorful Shading Accent 1" w:semiHidden="0" w:uiPriority="71" w:unhideWhenUsed="0"/>
-    <w:lsdException w:name="Colorful List Accent 1" w:semiHidden="0" w:uiPriority="72" w:unhideWhenUsed="0"/>
-    <w:lsdException w:name="Colorful Grid Accent 1" w:semiHidden="0" w:uiPriority="73" w:unhideWhenUsed="0"/>
-    <w:lsdException w:name="Light Shading Accent 2" w:semiHidden="0" w:uiPriority="60" w:unhideWhenUsed="0"/>
-    <w:lsdException w:name="Light List Accent 2" w:semiHidden="0" w:uiPriority="61" w:unhideWhenUsed="0"/>
-    <w:lsdException w:name="Light Grid Accent 2" w:semiHidden="0" w:uiPriority="62" w:unhideWhenUsed="0"/>
-    <w:lsdException w:name="Medium Shading 1 Accent 2" w:semiHidden="0" w:uiPriority="63" w:unhideWhenUsed="0"/>
-    <w:lsdException w:name="Medium Shading 2 Accent 2" w:semiHidden="0" w:uiPriority="64" w:unhideWhenUsed="0"/>
-    <w:lsdException w:name="Medium List 1 Accent 2" w:semiHidden="0" w:uiPriority="65" w:unhideWhenUsed="0"/>
-    <w:lsdException w:name="Medium List 2 Accent 2" w:semiHidden="0" w:uiPriority="66" w:unhideWhenUsed="0"/>
-    <w:lsdException w:name="Medium Grid 1 Accent 2" w:semiHidden="0" w:uiPriority="67" w:unhideWhenUsed="0"/>
-    <w:lsdException w:name="Medium Grid 2 Accent 2" w:semiHidden="0" w:uiPriority="68" w:unhideWhenUsed="0"/>
-    <w:lsdException w:name="Medium Grid 3 Accent 2" w:semiHidden="0" w:uiPriority="69" w:unhideWhenUsed="0"/>
-    <w:lsdException w:name="Dark List Accent 2" w:semiHidden="0" w:uiPriority="70" w:unhideWhenUsed="0"/>
-    <w:lsdException w:name="Colorful Shading Accent 2" w:semiHidden="0" w:uiPriority="71" w:unhideWhenUsed="0"/>
-    <w:lsdException w:name="Colorful List Accent 2" w:semiHidden="0" w:uiPriority="72" w:unhideWhenUsed="0"/>
-    <w:lsdException w:name="Colorful Grid Accent 2" w:semiHidden="0" w:uiPriority="73" w:unhideWhenUsed="0"/>
-    <w:lsdException w:name="Light Shading Accent 3" w:semiHidden="0" w:uiPriority="60" w:unhideWhenUsed="0"/>
-    <w:lsdException w:name="Light List Accent 3" w:semiHidden="0" w:uiPriority="61" w:unhideWhenUsed="0"/>
-    <w:lsdException w:name="Light Grid Accent 3" w:semiHidden="0" w:uiPriority="62" w:unhideWhenUsed="0"/>
-    <w:lsdException w:name="Medium Shading 1 Accent 3" w:semiHidden="0" w:uiPriority="63" w:unhideWhenUsed="0"/>
-    <w:lsdException w:name="Medium Shading 2 Accent 3" w:semiHidden="0" w:uiPriority="64" w:unhideWhenUsed="0"/>
-    <w:lsdException w:name="Medium List 1 Accent 3" w:semiHidden="0" w:uiPriority="65" w:unhideWhenUsed="0"/>
-    <w:lsdException w:name="Medium List 2 Accent 3" w:semiHidden="0" w:uiPriority="66" w:unhideWhenUsed="0"/>
-    <w:lsdException w:name="Medium Grid 1 Accent 3" w:semiHidden="0" w:uiPriority="67" w:unhideWhenUsed="0"/>
-    <w:lsdException w:name="Medium Grid 2 Accent 3" w:semiHidden="0" w:uiPriority="68" w:unhideWhenUsed="0"/>
-    <w:lsdException w:name="Medium Grid 3 Accent 3" w:semiHidden="0" w:uiPriority="69" w:unhideWhenUsed="0"/>
-    <w:lsdException w:name="Dark List Accent 3" w:semiHidden="0" w:uiPriority="70" w:unhideWhenUsed="0"/>
-    <w:lsdException w:name="Colorful Shading Accent 3" w:semiHidden="0" w:uiPriority="71" w:unhideWhenUsed="0"/>
-    <w:lsdException w:name="Colorful List Accent 3" w:semiHidden="0" w:uiPriority="72" w:unhideWhenUsed="0"/>
-    <w:lsdException w:name="Colorful Grid Accent 3" w:semiHidden="0" w:uiPriority="73" w:unhideWhenUsed="0"/>
-    <w:lsdException w:name="Light Shading Accent 4" w:semiHidden="0" w:uiPriority="60" w:unhideWhenUsed="0"/>
-    <w:lsdException w:name="Light List Accent 4" w:semiHidden="0" w:uiPriority="61" w:unhideWhenUsed="0"/>
-    <w:lsdException w:name="Light Grid Accent 4" w:semiHidden="0" w:uiPriority="62" w:unhideWhenUsed="0"/>
-    <w:lsdException w:name="Medium Shading 1 Accent 4" w:semiHidden="0" w:uiPriority="63" w:unhideWhenUsed="0"/>
-    <w:lsdException w:name="Medium Shading 2 Accent 4" w:semiHidden="0" w:uiPriority="64" w:unhideWhenUsed="0"/>
-    <w:lsdException w:name="Medium List 1 Accent 4" w:semiHidden="0" w:uiPriority="65" w:unhideWhenUsed="0"/>
-    <w:lsdException w:name="Medium List 2 Accent 4" w:semiHidden="0" w:uiPriority="66" w:unhideWhenUsed="0"/>
-    <w:lsdException w:name="Medium Grid 1 Accent 4" w:semiHidden="0" w:uiPriority="67" w:unhideWhenUsed="0"/>
-    <w:lsdException w:name="Medium Grid 2 Accent 4" w:semiHidden="0" w:uiPriority="68" w:unhideWhenUsed="0"/>
-    <w:lsdException w:name="Medium Grid 3 Accent 4" w:semiHidden="0" w:uiPriority="69" w:unhideWhenUsed="0"/>
-    <w:lsdException w:name="Dark List Accent 4" w:semiHidden="0" w:uiPriority="70" w:unhideWhenUsed="0"/>
-    <w:lsdException w:name="Colorful Shading Accent 4" w:semiHidden="0" w:uiPriority="71" w:unhideWhenUsed="0"/>
-    <w:lsdException w:name="Colorful List Accent 4" w:semiHidden="0" w:uiPriority="72" w:unhideWhenUsed="0"/>
-    <w:lsdException w:name="Colorful Grid Accent 4" w:semiHidden="0" w:uiPriority="73" w:unhideWhenUsed="0"/>
-    <w:lsdException w:name="Light Shading Accent 5" w:semiHidden="0" w:uiPriority="60" w:unhideWhenUsed="0"/>
-    <w:lsdException w:name="Light List Accent 5" w:semiHidden="0" w:uiPriority="61" w:unhideWhenUsed="0"/>
-    <w:lsdException w:name="Light Grid Accent 5" w:semiHidden="0" w:uiPriority="62" w:unhideWhenUsed="0"/>
-    <w:lsdException w:name="Medium Shading 1 Accent 5" w:semiHidden="0" w:uiPriority="63" w:unhideWhenUsed="0"/>
-    <w:lsdException w:name="Medium Shading 2 Accent 5" w:semiHidden="0" w:uiPriority="64" w:unhideWhenUsed="0"/>
-    <w:lsdException w:name="Medium List 1 Accent 5" w:semiHidden="0" w:uiPriority="65" w:unhideWhenUsed="0"/>
-    <w:lsdException w:name="Medium List 2 Accent 5" w:semiHidden="0" w:uiPriority="66" w:unhideWhenUsed="0"/>
-    <w:lsdException w:name="Medium Grid 1 Accent 5" w:semiHidden="0" w:uiPriority="67" w:unhideWhenUsed="0"/>
-    <w:lsdException w:name="Medium Grid 2 Accent 5" w:semiHidden="0" w:uiPriority="68" w:unhideWhenUsed="0"/>
-    <w:lsdException w:name="Medium Grid 3 Accent 5" w:semiHidden="0" w:uiPriority="69" w:unhideWhenUsed="0"/>
-    <w:lsdException w:name="Dark List Accent 5" w:semiHidden="0" w:uiPriority="70" w:unhideWhenUsed="0"/>
-    <w:lsdException w:name="Colorful Shading Accent 5" w:semiHidden="0" w:uiPriority="71" w:unhideWhenUsed="0"/>
-    <w:lsdException w:name="Colorful List Accent 5" w:semiHidden="0" w:uiPriority="72" w:unhideWhenUsed="0"/>
-    <w:lsdException w:name="Colorful Grid Accent 5" w:semiHidden="0" w:uiPriority="73" w:unhideWhenUsed="0"/>
-    <w:lsdException w:name="Light Shading Accent 6" w:semiHidden="0" w:uiPriority="60" w:unhideWhenUsed="0"/>
-    <w:lsdException w:name="Light List Accent 6" w:semiHidden="0" w:uiPriority="61" w:unhideWhenUsed="0"/>
-    <w:lsdException w:name="Light Grid Accent 6" w:semiHidden="0" w:uiPriority="62" w:unhideWhenUsed="0"/>
-    <w:lsdException w:name="Medium Shading 1 Accent 6" w:semiHidden="0" w:uiPriority="63" w:unhideWhenUsed="0"/>
-    <w:lsdException w:name="Medium Shading 2 Accent 6" w:semiHidden="0" w:uiPriority="64" w:unhideWhenUsed="0"/>
-    <w:lsdException w:name="Medium List 1 Accent 6" w:semiHidden="0" w:uiPriority="65" w:unhideWhenUsed="0"/>
-    <w:lsdException w:name="Medium List 2 Accent 6" w:semiHidden="0" w:uiPriority="66" w:unhideWhenUsed="0"/>
-    <w:lsdException w:name="Medium Grid 1 Accent 6" w:semiHidden="0" w:uiPriority="67" w:unhideWhenUsed="0"/>
-    <w:lsdException w:name="Medium Grid 2 Accent 6" w:semiHidden="0" w:uiPriority="68" w:unhideWhenUsed="0"/>
-    <w:lsdException w:name="Medium Grid 3 Accent 6" w:semiHidden="0" w:uiPriority="69" w:unhideWhenUsed="0"/>
-    <w:lsdException w:name="Dark List Accent 6" w:semiHidden="0" w:uiPriority="70" w:unhideWhenUsed="0"/>
-    <w:lsdException w:name="Colorful Shading Accent 6" w:semiHidden="0" w:uiPriority="71" w:unhideWhenUsed="0"/>
-    <w:lsdException w:name="Colorful List Accent 6" w:semiHidden="0" w:uiPriority="72" w:unhideWhenUsed="0"/>
-    <w:lsdException w:name="Colorful Grid Accent 6" w:semiHidden="0" w:uiPriority="73" w:unhideWhenUsed="0"/>
-    <w:lsdException w:name="Subtle Emphasis" w:semiHidden="0" w:uiPriority="19" w:unhideWhenUsed="0" w:qFormat="1"/>
-    <w:lsdException w:name="Intense Emphasis" w:semiHidden="0" w:uiPriority="21" w:unhideWhenUsed="0" w:qFormat="1"/>
-    <w:lsdException w:name="Subtle Reference" w:semiHidden="0" w:uiPriority="31" w:unhideWhenUsed="0" w:qFormat="1"/>
-    <w:lsdException w:name="Intense Reference" w:semiHidden="0" w:uiPriority="32" w:unhideWhenUsed="0" w:qFormat="1"/>
-    <w:lsdException w:name="Book Title" w:semiHidden="0" w:uiPriority="33" w:unhideWhenUsed="0" w:qFormat="1"/>
-    <w:lsdException w:name="Bibliography" w:uiPriority="37"/>
-    <w:lsdException w:name="TOC Heading" w:uiPriority="39" w:qFormat="1"/>
-  </w:latentStyles>
-  <w:style w:type="paragraph" w:default="1" w:styleId="Normal">
-    <w:name w:val="Normal"/>
-    <w:qFormat/>
-  </w:style>
-  <w:style w:type="character" w:default="1" w:styleId="DefaultParagraphFont">
-    <w:name w:val="Default Paragraph Font"/>
-    <w:uiPriority w:val="1"/>
-    <w:semiHidden/>
-    <w:unhideWhenUsed/>
-  </w:style>
-  <w:style w:type="table" w:default="1" w:styleId="TableNormal">
-    <w:name w:val="Normal Table"/>
-    <w:uiPriority w:val="99"/>
-    <w:semiHidden/>
-    <w:unhideWhenUsed/>
-    <w:tblPr>
-      <w:tblInd w:w="0" w:type="dxa"/>
-      <w:tblCellMar>
-        <w:top w:w="0" w:type="dxa"/>
-        <w:left w:w="108" w:type="dxa"/>
-        <w:bottom w:w="0" w:type="dxa"/>
-        <w:right w:w="108" w:type="dxa"/>
-      </w:tblCellMar>
-    </w:tblPr>
-  </w:style>
-  <w:style w:type="numbering" w:default="1" w:styleId="NoList">
-    <w:name w:val="No List"/>
-    <w:uiPriority w:val="99"/>
-    <w:semiHidden/>
-    <w:unhideWhenUsed/>
-  </w:style>
-  <w:style w:type="paragraph" w:styleId="ListParagraph">
-    <w:name w:val="List Paragraph"/>
-    <w:basedOn w:val="Normal"/>
-    <w:uiPriority w:val="34"/>
-    <w:qFormat/>
-    <w:pPr>
-      <w:ind w:left="720"/>
-      <w:contextualSpacing/>
-    </w:pPr>
-  </w:style>
-  <w:style w:type="paragraph" w:styleId="HTMLPreformatted">
-    <w:name w:val="HTML Preformatted"/>
-    <w:basedOn w:val="Normal"/>
-    <w:link w:val="HTMLPreformattedChar"/>
-    <w:uiPriority w:val="99"/>
-    <w:unhideWhenUsed/>
-    <w:rsid w:val="00943309"/>
-    <w:pPr>
-      <w:tabs>
-        <w:tab w:val="left" w:pos="916"/>
-        <w:tab w:val="left" w:pos="1832"/>
-        <w:tab w:val="left" w:pos="2748"/>
-        <w:tab w:val="left" w:pos="3664"/>
-        <w:tab w:val="left" w:pos="4580"/>
-        <w:tab w:val="left" w:pos="5496"/>
-        <w:tab w:val="left" w:pos="6412"/>
-        <w:tab w:val="left" w:pos="7328"/>
-        <w:tab w:val="left" w:pos="8244"/>
-        <w:tab w:val="left" w:pos="9160"/>
-        <w:tab w:val="left" w:pos="10076"/>
-        <w:tab w:val="left" w:pos="10992"/>
-        <w:tab w:val="left" w:pos="11908"/>
-        <w:tab w:val="left" w:pos="12824"/>
-        <w:tab w:val="left" w:pos="13740"/>
-        <w:tab w:val="left" w:pos="14656"/>
-      </w:tabs>
-      <w:spacing w:after="0" w:line="240" w:lineRule="auto"/>
-    </w:pPr>
-    <w:rPr>
-      <w:rFonts w:ascii="Courier New" w:eastAsia="Times New Roman" w:hAnsi="Courier New" w:cs="Courier New"/>
-      <w:sz w:val="20"/>
-      <w:szCs w:val="20"/>
-    </w:rPr>
-  </w:style>
-  <w:style w:type="character" w:customStyle="1" w:styleId="HTMLPreformattedChar">
-    <w:name w:val="HTML Preformatted Char"/>
-    <w:basedOn w:val="DefaultParagraphFont"/>
-    <w:link w:val="HTMLPreformatted"/>
-    <w:uiPriority w:val="99"/>
-    <w:rsid w:val="00943309"/>
-    <w:rPr>
-      <w:rFonts w:ascii="Courier New" w:eastAsia="Times New Roman" w:hAnsi="Courier New" w:cs="Courier New"/>
-      <w:sz w:val="20"/>
-      <w:szCs w:val="20"/>
-    </w:rPr>
-  </w:style>
-  <w:style w:type="paragraph" w:styleId="BalloonText">
-    <w:name w:val="Balloon Text"/>
-    <w:basedOn w:val="Normal"/>
-    <w:link w:val="BalloonTextChar"/>
-    <w:uiPriority w:val="99"/>
-    <w:semiHidden/>
-    <w:unhideWhenUsed/>
-    <w:rsid w:val="00943309"/>
-    <w:pPr>
-      <w:spacing w:after="0" w:line="240" w:lineRule="auto"/>
-    </w:pPr>
-    <w:rPr>
-      <w:rFonts w:ascii="Tahoma" w:hAnsi="Tahoma" w:cs="Tahoma"/>
-      <w:sz w:val="16"/>
-      <w:szCs w:val="16"/>
-    </w:rPr>
-  </w:style>
-  <w:style w:type="character" w:customStyle="1" w:styleId="BalloonTextChar">
-    <w:name w:val="Balloon Text Char"/>
-    <w:basedOn w:val="DefaultParagraphFont"/>
-    <w:link w:val="BalloonText"/>
-    <w:uiPriority w:val="99"/>
-    <w:semiHidden/>
-    <w:rsid w:val="00943309"/>
-    <w:rPr>
-      <w:rFonts w:ascii="Tahoma" w:hAnsi="Tahoma" w:cs="Tahoma"/>
-      <w:sz w:val="16"/>
-      <w:szCs w:val="16"/>
-    </w:rPr>
-  </w:style>
-</w:styles>
-</file>
-
-<file path=word/stylesWithEffects.xml><?xml version="1.0" encoding="utf-8"?>
-<w:styles xmlns:wpc="http://schemas.microsoft.com/office/word/2010/wordprocessingCanvas" xmlns:mc="http://schemas.openxmlformats.org/markup-compatibility/2006" xmlns:o="urn:schemas-microsoft-com:office:office" xmlns:r="http://schemas.openxmlformats.org/officeDocument/2006/relationships" xmlns:m="http://schemas.openxmlformats.org/officeDocument/2006/math" xmlns:v="urn:schemas-microsoft-com:vml" xmlns:wp14="http://schemas.microsoft.com/office/word/2010/wordprocessingDrawing" xmlns:wp="http://schemas.openxmlformats.org/drawingml/2006/wordprocessingDrawing" xmlns:w10="urn:schemas-microsoft-com:office:word" xmlns:w="http://schemas.openxmlformats.org/wordprocessingml/2006/main" xmlns:w14="http://schemas.microsoft.com/office/word/2010/wordml" xmlns:wpg="http://schemas.microsoft.com/office/word/2010/wordprocessingGroup" xmlns:wpi="http://schemas.microsoft.com/office/word/2010/wordprocessingInk" xmlns:wne="http://schemas.microsoft.com/office/word/2006/wordml" xmlns:wps="http://schemas.microsoft.com/office/word/2010/wordprocessingShape" mc:Ignorable="w14 wp14">
-  <w:docDefaults>
-    <w:rPrDefault>
-      <w:rPr>
-        <w:rFonts w:asciiTheme="minorHAnsi" w:eastAsiaTheme="minorHAnsi" w:hAnsiTheme="minorHAnsi" w:cstheme="minorBidi"/>
-        <w:sz w:val="22"/>
-        <w:szCs w:val="22"/>
-        <w:lang w:val="en-US" w:eastAsia="en-US" w:bidi="ar-SA"/>
-      </w:rPr>
-    </w:rPrDefault>
-    <w:pPrDefault>
-      <w:pPr>
-        <w:spacing w:after="160" w:line="259" w:lineRule="auto"/>
-      </w:pPr>
-    </w:pPrDefault>
-  </w:docDefaults>
-  <w:latentStyles w:defLockedState="0" w:defUIPriority="99" w:defSemiHidden="1" w:defUnhideWhenUsed="1" w:defQFormat="0" w:count="267">
-    <w:lsdException w:name="Normal" w:semiHidden="0" w:uiPriority="0" w:unhideWhenUsed="0" w:qFormat="1"/>
-    <w:lsdException w:name="heading 1" w:semiHidden="0" w:uiPriority="9" w:unhideWhenUsed="0" w:qFormat="1"/>
-    <w:lsdException w:name="heading 2" w:uiPriority="9" w:qFormat="1"/>
-    <w:lsdException w:name="heading 3" w:uiPriority="9" w:qFormat="1"/>
-    <w:lsdException w:name="heading 4" w:uiPriority="9" w:qFormat="1"/>
-    <w:lsdException w:name="heading 5" w:uiPriority="9" w:qFormat="1"/>
-    <w:lsdException w:name="heading 6" w:uiPriority="9" w:qFormat="1"/>
-    <w:lsdException w:name="heading 7" w:uiPriority="9" w:qFormat="1"/>
-    <w:lsdException w:name="heading 8" w:uiPriority="9" w:qFormat="1"/>
-    <w:lsdException w:name="heading 9" w:uiPriority="9" w:qFormat="1"/>
-    <w:lsdException w:name="toc 1" w:uiPriority="39"/>
-    <w:lsdException w:name="toc 2" w:uiPriority="39"/>
-    <w:lsdException w:name="toc 3" w:uiPriority="39"/>
-    <w:lsdException w:name="toc 4" w:uiPriority="39"/>
-    <w:lsdException w:name="toc 5" w:uiPriority="39"/>
-    <w:lsdException w:name="toc 6" w:uiPriority="39"/>
-    <w:lsdException w:name="toc 7" w:uiPriority="39"/>
-    <w:lsdException w:name="toc 8" w:uiPriority="39"/>
-    <w:lsdException w:name="toc 9" w:uiPriority="39"/>
-    <w:lsdException w:name="caption" w:uiPriority="35" w:qFormat="1"/>
-    <w:lsdException w:name="Title" w:semiHidden="0" w:uiPriority="10" w:unhideWhenUsed="0" w:qFormat="1"/>
-    <w:lsdException w:name="Default Paragraph Font" w:uiPriority="1"/>
-    <w:lsdException w:name="Subtitle" w:semiHidden="0" w:uiPriority="11" w:unhideWhenUsed="0" w:qFormat="1"/>
-    <w:lsdException w:name="Strong" w:semiHidden="0" w:uiPriority="22" w:unhideWhenUsed="0" w:qFormat="1"/>
-    <w:lsdException w:name="Emphasis" w:semiHidden="0" w:uiPriority="20" w:unhideWhenUsed="0" w:qFormat="1"/>
-    <w:lsdException w:name="Table Grid" w:semiHidden="0" w:uiPriority="39" w:unhideWhenUsed="0"/>
-    <w:lsdException w:name="Placeholder Text" w:unhideWhenUsed="0"/>
-    <w:lsdException w:name="No Spacing" w:semiHidden="0" w:uiPriority="1" w:unhideWhenUsed="0" w:qFormat="1"/>
-    <w:lsdException w:name="Light Shading" w:semiHidden="0" w:uiPriority="60" w:unhideWhenUsed="0"/>
-    <w:lsdException w:name="Light List" w:semiHidden="0" w:uiPriority="61" w:unhideWhenUsed="0"/>
-    <w:lsdException w:name="Light Grid" w:semiHidden="0" w:uiPriority="62" w:unhideWhenUsed="0"/>
-    <w:lsdException w:name="Medium Shading 1" w:semiHidden="0" w:uiPriority="63" w:unhideWhenUsed="0"/>
-    <w:lsdException w:name="Medium Shading 2" w:semiHidden="0" w:uiPriority="64" w:unhideWhenUsed="0"/>
-    <w:lsdException w:name="Medium List 1" w:semiHidden="0" w:uiPriority="65" w:unhideWhenUsed="0"/>
-    <w:lsdException w:name="Medium List 2" w:semiHidden="0" w:uiPriority="66" w:unhideWhenUsed="0"/>
-    <w:lsdException w:name="Medium Grid 1" w:semiHidden="0" w:uiPriority="67" w:unhideWhenUsed="0"/>
-    <w:lsdException w:name="Medium Grid 2" w:semiHidden="0" w:uiPriority="68" w:unhideWhenUsed="0"/>
-    <w:lsdException w:name="Medium Grid 3" w:semiHidden="0" w:uiPriority="69" w:unhideWhenUsed="0"/>
-    <w:lsdException w:name="Dark List" w:semiHidden="0" w:uiPriority="70" w:unhideWhenUsed="0"/>
-    <w:lsdException w:name="Colorful Shading" w:semiHidden="0" w:uiPriority="71" w:unhideWhenUsed="0"/>
-    <w:lsdException w:name="Colorful List" w:semiHidden="0" w:uiPriority="72" w:unhideWhenUsed="0"/>
-    <w:lsdException w:name="Colorful Grid" w:semiHidden="0" w:uiPriority="73" w:unhideWhenUsed="0"/>
-    <w:lsdException w:name="Light Shading Accent 1" w:semiHidden="0" w:uiPriority="60" w:unhideWhenUsed="0"/>
-    <w:lsdException w:name="Light List Accent 1" w:semiHidden="0" w:uiPriority="61" w:unhideWhenUsed="0"/>
-    <w:lsdException w:name="Light Grid Accent 1" w:semiHidden="0" w:uiPriority="62" w:unhideWhenUsed="0"/>
-    <w:lsdException w:name="Medium Shading 1 Accent 1" w:semiHidden="0" w:uiPriority="63" w:unhideWhenUsed="0"/>
-    <w:lsdException w:name="Medium Shading 2 Accent 1" w:semiHidden="0" w:uiPriority="64" w:unhideWhenUsed="0"/>
-    <w:lsdException w:name="Medium List 1 Accent 1" w:semiHidden="0" w:uiPriority="65" w:unhideWhenUsed="0"/>
-    <w:lsdException w:name="Revision" w:unhideWhenUsed="0"/>
-    <w:lsdException w:name="List Paragraph" w:semiHidden="0" w:uiPriority="34" w:unhideWhenUsed="0" w:qFormat="1"/>
-    <w:lsdException w:name="Quote" w:semiHidden="0" w:uiPriority="29" w:unhideWhenUsed="0" w:qFormat="1"/>
-    <w:lsdException w:name="Intense Quote" w:semiHidden="0" w:uiPriority="30" w:unhideWhenUsed="0" w:qFormat="1"/>
-    <w:lsdException w:name="Medium List 2 Accent 1" w:semiHidden="0" w:uiPriority="66" w:unhideWhenUsed="0"/>
-    <w:lsdException w:name="Medium Grid 1 Accent 1" w:semiHidden="0" w:uiPriority="67" w:unhideWhenUsed="0"/>
-    <w:lsdException w:name="Medium Grid 2 Accent 1" w:semiHidden="0" w:uiPriority="68" w:unhideWhenUsed="0"/>
-    <w:lsdException w:name="Medium Grid 3 Accent 1" w:semiHidden="0" w:uiPriority="69" w:unhideWhenUsed="0"/>
-    <w:lsdException w:name="Dark List Accent 1" w:semiHidden="0" w:uiPriority="70" w:unhideWhenUsed="0"/>
-    <w:lsdException w:name="Colorful Shading Accent 1" w:semiHidden="0" w:uiPriority="71" w:unhideWhenUsed="0"/>
-    <w:lsdException w:name="Colorful List Accent 1" w:semiHidden="0" w:uiPriority="72" w:unhideWhenUsed="0"/>
-    <w:lsdException w:name="Colorful Grid Accent 1" w:semiHidden="0" w:uiPriority="73" w:unhideWhenUsed="0"/>
-    <w:lsdException w:name="Light Shading Accent 2" w:semiHidden="0" w:uiPriority="60" w:unhideWhenUsed="0"/>
-    <w:lsdException w:name="Light List Accent 2" w:semiHidden="0" w:uiPriority="61" w:unhideWhenUsed="0"/>
-    <w:lsdException w:name="Light Grid Accent 2" w:semiHidden="0" w:uiPriority="62" w:unhideWhenUsed="0"/>
-    <w:lsdException w:name="Medium Shading 1 Accent 2" w:semiHidden="0" w:uiPriority="63" w:unhideWhenUsed="0"/>
-    <w:lsdException w:name="Medium Shading 2 Accent 2" w:semiHidden="0" w:uiPriority="64" w:unhideWhenUsed="0"/>
-    <w:lsdException w:name="Medium List 1 Accent 2" w:semiHidden="0" w:uiPriority="65" w:unhideWhenUsed="0"/>
-    <w:lsdException w:name="Medium List 2 Accent 2" w:semiHidden="0" w:uiPriority="66" w:unhideWhenUsed="0"/>
-    <w:lsdException w:name="Medium Grid 1 Accent 2" w:semiHidden="0" w:uiPriority="67" w:unhideWhenUsed="0"/>
-    <w:lsdException w:name="Medium Grid 2 Accent 2" w:semiHidden="0" w:uiPriority="68" w:unhideWhenUsed="0"/>
-    <w:lsdException w:name="Medium Grid 3 Accent 2" w:semiHidden="0" w:uiPriority="69" w:unhideWhenUsed="0"/>
-    <w:lsdException w:name="Dark List Accent 2" w:semiHidden="0" w:uiPriority="70" w:unhideWhenUsed="0"/>
-    <w:lsdException w:name="Colorful Shading Accent 2" w:semiHidden="0" w:uiPriority="71" w:unhideWhenUsed="0"/>
-    <w:lsdException w:name="Colorful List Accent 2" w:semiHidden="0" w:uiPriority="72" w:unhideWhenUsed="0"/>
-    <w:lsdException w:name="Colorful Grid Accent 2" w:semiHidden="0" w:uiPriority="73" w:unhideWhenUsed="0"/>
-    <w:lsdException w:name="Light Shading Accent 3" w:semiHidden="0" w:uiPriority="60" w:unhideWhenUsed="0"/>
-    <w:lsdException w:name="Light List Accent 3" w:semiHidden="0" w:uiPriority="61" w:unhideWhenUsed="0"/>
-    <w:lsdException w:name="Light Grid Accent 3" w:semiHidden="0" w:uiPriority="62" w:unhideWhenUsed="0"/>
-    <w:lsdException w:name="Medium Shading 1 Accent 3" w:semiHidden="0" w:uiPriority="63" w:unhideWhenUsed="0"/>
-    <w:lsdException w:name="Medium Shading 2 Accent 3" w:semiHidden="0" w:uiPriority="64" w:unhideWhenUsed="0"/>
-    <w:lsdException w:name="Medium List 1 Accent 3" w:semiHidden="0" w:uiPriority="65" w:unhideWhenUsed="0"/>
-    <w:lsdException w:name="Medium List 2 Accent 3" w:semiHidden="0" w:uiPriority="66" w:unhideWhenUsed="0"/>
-    <w:lsdException w:name="Medium Grid 1 Accent 3" w:semiHidden="0" w:uiPriority="67" w:unhideWhenUsed="0"/>
-    <w:lsdException w:name="Medium Grid 2 Accent 3" w:semiHidden="0" w:uiPriority="68" w:unhideWhenUsed="0"/>
-    <w:lsdException w:name="Medium Grid 3 Accent 3" w:semiHidden="0" w:uiPriority="69" w:unhideWhenUsed="0"/>
-    <w:lsdException w:name="Dark List Accent 3" w:semiHidden="0" w:uiPriority="70" w:unhideWhenUsed="0"/>
-    <w:lsdException w:name="Colorful Shading Accent 3" w:semiHidden="0" w:uiPriority="71" w:unhideWhenUsed="0"/>
-    <w:lsdException w:name="Colorful List Accent 3" w:semiHidden="0" w:uiPriority="72" w:unhideWhenUsed="0"/>
-    <w:lsdException w:name="Colorful Grid Accent 3" w:semiHidden="0" w:uiPriority="73" w:unhideWhenUsed="0"/>
-    <w:lsdException w:name="Light Shading Accent 4" w:semiHidden="0" w:uiPriority="60" w:unhideWhenUsed="0"/>
-    <w:lsdException w:name="Light List Accent 4" w:semiHidden="0" w:uiPriority="61" w:unhideWhenUsed="0"/>
-    <w:lsdException w:name="Light Grid Accent 4" w:semiHidden="0" w:uiPriority="62" w:unhideWhenUsed="0"/>
-    <w:lsdException w:name="Medium Shading 1 Accent 4" w:semiHidden="0" w:uiPriority="63" w:unhideWhenUsed="0"/>
-    <w:lsdException w:name="Medium Shading 2 Accent 4" w:semiHidden="0" w:uiPriority="64" w:unhideWhenUsed="0"/>
-    <w:lsdException w:name="Medium List 1 Accent 4" w:semiHidden="0" w:uiPriority="65" w:unhideWhenUsed="0"/>
-    <w:lsdException w:name="Medium List 2 Accent 4" w:semiHidden="0" w:uiPriority="66" w:unhideWhenUsed="0"/>
-    <w:lsdException w:name="Medium Grid 1 Accent 4" w:semiHidden="0" w:uiPriority="67" w:unhideWhenUsed="0"/>
-    <w:lsdException w:name="Medium Grid 2 Accent 4" w:semiHidden="0" w:uiPriority="68" w:unhideWhenUsed="0"/>
-    <w:lsdException w:name="Medium Grid 3 Accent 4" w:semiHidden="0" w:uiPriority="69" w:unhideWhenUsed="0"/>
-    <w:lsdException w:name="Dark List Accent 4" w:semiHidden="0" w:uiPriority="70" w:unhideWhenUsed="0"/>
-    <w:lsdException w:name="Colorful Shading Accent 4" w:semiHidden="0" w:uiPriority="71" w:unhideWhenUsed="0"/>
-    <w:lsdException w:name="Colorful List Accent 4" w:semiHidden="0" w:uiPriority="72" w:unhideWhenUsed="0"/>
-    <w:lsdException w:name="Colorful Grid Accent 4" w:semiHidden="0" w:uiPriority="73" w:unhideWhenUsed="0"/>
-    <w:lsdException w:name="Light Shading Accent 5" w:semiHidden="0" w:uiPriority="60" w:unhideWhenUsed="0"/>
-    <w:lsdException w:name="Light List Accent 5" w:semiHidden="0" w:uiPriority="61" w:unhideWhenUsed="0"/>
-    <w:lsdException w:name="Light Grid Accent 5" w:semiHidden="0" w:uiPriority="62" w:unhideWhenUsed="0"/>
-    <w:lsdException w:name="Medium Shading 1 Accent 5" w:semiHidden="0" w:uiPriority="63" w:unhideWhenUsed="0"/>
-    <w:lsdException w:name="Medium Shading 2 Accent 5" w:semiHidden="0" w:uiPriority="64" w:unhideWhenUsed="0"/>
-    <w:lsdException w:name="Medium List 1 Accent 5" w:semiHidden="0" w:uiPriority="65" w:unhideWhenUsed="0"/>
-    <w:lsdException w:name="Medium List 2 Accent 5" w:semiHidden="0" w:uiPriority="66" w:unhideWhenUsed="0"/>
-    <w:lsdException w:name="Medium Grid 1 Accent 5" w:semiHidden="0" w:uiPriority="67" w:unhideWhenUsed="0"/>
-    <w:lsdException w:name="Medium Grid 2 Accent 5" w:semiHidden="0" w:uiPriority="68" w:unhideWhenUsed="0"/>
-    <w:lsdException w:name="Medium Grid 3 Accent 5" w:semiHidden="0" w:uiPriority="69" w:unhideWhenUsed="0"/>
-    <w:lsdException w:name="Dark List Accent 5" w:semiHidden="0" w:uiPriority="70" w:unhideWhenUsed="0"/>
-    <w:lsdException w:name="Colorful Shading Accent 5" w:semiHidden="0" w:uiPriority="71" w:unhideWhenUsed="0"/>
-    <w:lsdException w:name="Colorful List Accent 5" w:semiHidden="0" w:uiPriority="72" w:unhideWhenUsed="0"/>
-    <w:lsdException w:name="Colorful Grid Accent 5" w:semiHidden="0" w:uiPriority="73" w:unhideWhenUsed="0"/>
-    <w:lsdException w:name="Light Shading Accent 6" w:semiHidden="0" w:uiPriority="60" w:unhideWhenUsed="0"/>
-    <w:lsdException w:name="Light List Accent 6" w:semiHidden="0" w:uiPriority="61" w:unhideWhenUsed="0"/>
-    <w:lsdException w:name="Light Grid Accent 6" w:semiHidden="0" w:uiPriority="62" w:unhideWhenUsed="0"/>
-    <w:lsdException w:name="Medium Shading 1 Accent 6" w:semiHidden="0" w:uiPriority="63" w:unhideWhenUsed="0"/>
-    <w:lsdException w:name="Medium Shading 2 Accent 6" w:semiHidden="0" w:uiPriority="64" w:unhideWhenUsed="0"/>
-    <w:lsdException w:name="Medium List 1 Accent 6" w:semiHidden="0" w:uiPriority="65" w:unhideWhenUsed="0"/>
-    <w:lsdException w:name="Medium List 2 Accent 6" w:semiHidden="0" w:uiPriority="66" w:unhideWhenUsed="0"/>
-    <w:lsdException w:name="Medium Grid 1 Accent 6" w:semiHidden="0" w:uiPriority="67" w:unhideWhenUsed="0"/>
-    <w:lsdException w:name="Medium Grid 2 Accent 6" w:semiHidden="0" w:uiPriority="68" w:unhideWhenUsed="0"/>
-    <w:lsdException w:name="Medium Grid 3 Accent 6" w:semiHidden="0" w:uiPriority="69" w:unhideWhenUsed="0"/>
-    <w:lsdException w:name="Dark List Accent 6" w:semiHidden="0" w:uiPriority="70" w:unhideWhenUsed="0"/>
-    <w:lsdException w:name="Colorful Shading Accent 6" w:semiHidden="0" w:uiPriority="71" w:unhideWhenUsed="0"/>
-    <w:lsdException w:name="Colorful List Accent 6" w:semiHidden="0" w:uiPriority="72" w:unhideWhenUsed="0"/>
-    <w:lsdException w:name="Colorful Grid Accent 6" w:semiHidden="0" w:uiPriority="73" w:unhideWhenUsed="0"/>
-    <w:lsdException w:name="Subtle Emphasis" w:semiHidden="0" w:uiPriority="19" w:unhideWhenUsed="0" w:qFormat="1"/>
-    <w:lsdException w:name="Intense Emphasis" w:semiHidden="0" w:uiPriority="21" w:unhideWhenUsed="0" w:qFormat="1"/>
-    <w:lsdException w:name="Subtle Reference" w:semiHidden="0" w:uiPriority="31" w:unhideWhenUsed="0" w:qFormat="1"/>
-    <w:lsdException w:name="Intense Reference" w:semiHidden="0" w:uiPriority="32" w:unhideWhenUsed="0" w:qFormat="1"/>
-    <w:lsdException w:name="Book Title" w:semiHidden="0" w:uiPriority="33" w:unhideWhenUsed="0" w:qFormat="1"/>
-    <w:lsdException w:name="Bibliography" w:uiPriority="37"/>
-    <w:lsdException w:name="TOC Heading" w:uiPriority="39" w:qFormat="1"/>
+  <w:latentStyles w:defLockedState="0" w:defUIPriority="99" w:defSemiHidden="0" w:defUnhideWhenUsed="0" w:defQFormat="0" w:count="376">
+    <w:lsdException w:name="Normal" w:uiPriority="0" w:qFormat="1"/>
+    <w:lsdException w:name="heading 1" w:uiPriority="9" w:qFormat="1"/>
+    <w:lsdException w:name="heading 2" w:semiHidden="1" w:uiPriority="9" w:unhideWhenUsed="1" w:qFormat="1"/>
+    <w:lsdException w:name="heading 3" w:semiHidden="1" w:uiPriority="9" w:unhideWhenUsed="1" w:qFormat="1"/>
+    <w:lsdException w:name="heading 4" w:semiHidden="1" w:uiPriority="9" w:unhideWhenUsed="1" w:qFormat="1"/>
+    <w:lsdException w:name="heading 5" w:semiHidden="1" w:uiPriority="9" w:unhideWhenUsed="1" w:qFormat="1"/>
+    <w:lsdException w:name="heading 6" w:semiHidden="1" w:uiPriority="9" w:unhideWhenUsed="1" w:qFormat="1"/>
+    <w:lsdException w:name="heading 7" w:semiHidden="1" w:uiPriority="9" w:unhideWhenUsed="1" w:qFormat="1"/>
+    <w:lsdException w:name="heading 8" w:semiHidden="1" w:uiPriority="9" w:unhideWhenUsed="1" w:qFormat="1"/>
+    <w:lsdException w:name="heading 9" w:semiHidden="1" w:uiPriority="9" w:unhideWhenUsed="1" w:qFormat="1"/>
+    <w:lsdException w:name="index 1" w:semiHidden="1" w:unhideWhenUsed="1"/>
+    <w:lsdException w:name="index 2" w:semiHidden="1" w:unhideWhenUsed="1"/>
+    <w:lsdException w:name="index 3" w:semiHidden="1" w:unhideWhenUsed="1"/>
+    <w:lsdException w:name="index 4" w:semiHidden="1" w:unhideWhenUsed="1"/>
+    <w:lsdException w:name="index 5" w:semiHidden="1" w:unhideWhenUsed="1"/>
+    <w:lsdException w:name="index 6" w:semiHidden="1" w:unhideWhenUsed="1"/>
+    <w:lsdException w:name="index 7" w:semiHidden="1" w:unhideWhenUsed="1"/>
+    <w:lsdException w:name="index 8" w:semiHidden="1" w:unhideWhenUsed="1"/>
+    <w:lsdException w:name="index 9" w:semiHidden="1" w:unhideWhenUsed="1"/>
+    <w:lsdException w:name="toc 1" w:semiHidden="1" w:uiPriority="39" w:unhideWhenUsed="1"/>
+    <w:lsdException w:name="toc 2" w:semiHidden="1" w:uiPriority="39" w:unhideWhenUsed="1"/>
+    <w:lsdException w:name="toc 3" w:semiHidden="1" w:uiPriority="39" w:unhideWhenUsed="1"/>
+    <w:lsdException w:name="toc 4" w:semiHidden="1" w:uiPriority="39" w:unhideWhenUsed="1"/>
+    <w:lsdException w:name="toc 5" w:semiHidden="1" w:uiPriority="39" w:unhideWhenUsed="1"/>
+    <w:lsdException w:name="toc 6" w:semiHidden="1" w:uiPriority="39" w:unhideWhenUsed="1"/>
+    <w:lsdException w:name="toc 7" w:semiHidden="1" w:uiPriority="39" w:unhideWhenUsed="1"/>
+    <w:lsdException w:name="toc 8" w:semiHidden="1" w:uiPriority="39" w:unhideWhenUsed="1"/>
+    <w:lsdException w:name="toc 9" w:semiHidden="1" w:uiPriority="39" w:unhideWhenUsed="1"/>
+    <w:lsdException w:name="Normal Indent" w:semiHidden="1" w:unhideWhenUsed="1"/>
+    <w:lsdException w:name="footnote text" w:semiHidden="1" w:unhideWhenUsed="1"/>
+    <w:lsdException w:name="annotation text" w:semiHidden="1" w:unhideWhenUsed="1"/>
+    <w:lsdException w:name="header" w:semiHidden="1" w:unhideWhenUsed="1"/>
+    <w:lsdException w:name="footer" w:semiHidden="1" w:unhideWhenUsed="1"/>
+    <w:lsdException w:name="index heading" w:semiHidden="1" w:unhideWhenUsed="1"/>
+    <w:lsdException w:name="caption" w:semiHidden="1" w:uiPriority="35" w:unhideWhenUsed="1" w:qFormat="1"/>
+    <w:lsdException w:name="table of figures" w:semiHidden="1" w:unhideWhenUsed="1"/>
+    <w:lsdException w:name="envelope address" w:semiHidden="1" w:unhideWhenUsed="1"/>
+    <w:lsdException w:name="envelope return" w:semiHidden="1" w:unhideWhenUsed="1"/>
+    <w:lsdException w:name="footnote reference" w:semiHidden="1" w:unhideWhenUsed="1"/>
+    <w:lsdException w:name="annotation reference" w:semiHidden="1" w:unhideWhenUsed="1"/>
+    <w:lsdException w:name="line number" w:semiHidden="1" w:unhideWhenUsed="1"/>
+    <w:lsdException w:name="page number" w:semiHidden="1" w:unhideWhenUsed="1"/>
+    <w:lsdException w:name="endnote reference" w:semiHidden="1" w:unhideWhenUsed="1"/>
+    <w:lsdException w:name="endnote text" w:semiHidden="1" w:unhideWhenUsed="1"/>
+    <w:lsdException w:name="table of authorities" w:semiHidden="1" w:unhideWhenUsed="1"/>
+    <w:lsdException w:name="macro" w:semiHidden="1" w:unhideWhenUsed="1"/>
+    <w:lsdException w:name="toa heading" w:semiHidden="1" w:unhideWhenUsed="1"/>
+    <w:lsdException w:name="List" w:semiHidden="1" w:unhideWhenUsed="1"/>
+    <w:lsdException w:name="List Bullet" w:semiHidden="1" w:unhideWhenUsed="1"/>
+    <w:lsdException w:name="List Number" w:semiHidden="1" w:unhideWhenUsed="1"/>
+    <w:lsdException w:name="List 2" w:semiHidden="1" w:unhideWhenUsed="1"/>
+    <w:lsdException w:name="List 3" w:semiHidden="1" w:unhideWhenUsed="1"/>
+    <w:lsdException w:name="List 4" w:semiHidden="1" w:unhideWhenUsed="1"/>
+    <w:lsdException w:name="List 5" w:semiHidden="1" w:unhideWhenUsed="1"/>
+    <w:lsdException w:name="List Bullet 2" w:semiHidden="1" w:unhideWhenUsed="1"/>
+    <w:lsdException w:name="List Bullet 3" w:semiHidden="1" w:unhideWhenUsed="1"/>
+    <w:lsdException w:name="List Bullet 4" w:semiHidden="1" w:unhideWhenUsed="1"/>
+    <w:lsdException w:name="List Bullet 5" w:semiHidden="1" w:unhideWhenUsed="1"/>
+    <w:lsdException w:name="List Number 2" w:semiHidden="1" w:unhideWhenUsed="1"/>
+    <w:lsdException w:name="List Number 3" w:semiHidden="1" w:unhideWhenUsed="1"/>
+    <w:lsdException w:name="List Number 4" w:semiHidden="1" w:unhideWhenUsed="1"/>
+    <w:lsdException w:name="List Number 5" w:semiHidden="1" w:unhideWhenUsed="1"/>
+    <w:lsdException w:name="Title" w:uiPriority="10" w:qFormat="1"/>
+    <w:lsdException w:name="Closing" w:semiHidden="1" w:unhideWhenUsed="1"/>
+    <w:lsdException w:name="Signature" w:semiHidden="1" w:unhideWhenUsed="1"/>
+    <w:lsdException w:name="Default Paragraph Font" w:semiHidden="1" w:uiPriority="1" w:unhideWhenUsed="1"/>
+    <w:lsdException w:name="Body Text" w:semiHidden="1" w:unhideWhenUsed="1"/>
+    <w:lsdException w:name="Body Text Indent" w:semiHidden="1" w:unhideWhenUsed="1"/>
+    <w:lsdException w:name="List Continue" w:semiHidden="1" w:unhideWhenUsed="1"/>
+    <w:lsdException w:name="List Continue 2" w:semiHidden="1" w:unhideWhenUsed="1"/>
+    <w:lsdException w:name="List Continue 3" w:semiHidden="1" w:unhideWhenUsed="1"/>
+    <w:lsdException w:name="List Continue 4" w:semiHidden="1" w:unhideWhenUsed="1"/>
+    <w:lsdException w:name="List Continue 5" w:semiHidden="1" w:unhideWhenUsed="1"/>
+    <w:lsdException w:name="Message Header" w:semiHidden="1" w:unhideWhenUsed="1"/>
+    <w:lsdException w:name="Subtitle" w:uiPriority="11" w:qFormat="1"/>
+    <w:lsdException w:name="Salutation" w:semiHidden="1" w:unhideWhenUsed="1"/>
+    <w:lsdException w:name="Date" w:semiHidden="1" w:unhideWhenUsed="1"/>
+    <w:lsdException w:name="Body Text First Indent" w:semiHidden="1" w:unhideWhenUsed="1"/>
+    <w:lsdException w:name="Body Text First Indent 2" w:semiHidden="1" w:unhideWhenUsed="1"/>
+    <w:lsdException w:name="Note Heading" w:semiHidden="1" w:unhideWhenUsed="1"/>
+    <w:lsdException w:name="Body Text 2" w:semiHidden="1" w:unhideWhenUsed="1"/>
+    <w:lsdException w:name="Body Text 3" w:semiHidden="1" w:unhideWhenUsed="1"/>
+    <w:lsdException w:name="Body Text Indent 2" w:semiHidden="1" w:unhideWhenUsed="1"/>
+    <w:lsdException w:name="Body Text Indent 3" w:semiHidden="1" w:unhideWhenUsed="1"/>
+    <w:lsdException w:name="Block Text" w:semiHidden="1" w:unhideWhenUsed="1"/>
+    <w:lsdException w:name="Hyperlink" w:semiHidden="1" w:unhideWhenUsed="1"/>
+    <w:lsdException w:name="FollowedHyperlink" w:semiHidden="1" w:unhideWhenUsed="1"/>
+    <w:lsdException w:name="Strong" w:uiPriority="22" w:qFormat="1"/>
+    <w:lsdException w:name="Emphasis" w:uiPriority="20" w:qFormat="1"/>
+    <w:lsdException w:name="Document Map" w:semiHidden="1" w:unhideWhenUsed="1"/>
+    <w:lsdException w:name="Plain Text" w:semiHidden="1" w:unhideWhenUsed="1"/>
+    <w:lsdException w:name="E-mail Signature" w:semiHidden="1" w:unhideWhenUsed="1"/>
+    <w:lsdException w:name="HTML Top of Form" w:semiHidden="1" w:unhideWhenUsed="1"/>
+    <w:lsdException w:name="HTML Bottom of Form" w:semiHidden="1" w:unhideWhenUsed="1"/>
+    <w:lsdException w:name="Normal (Web)" w:semiHidden="1" w:unhideWhenUsed="1"/>
+    <w:lsdException w:name="HTML Acronym" w:semiHidden="1" w:unhideWhenUsed="1"/>
+    <w:lsdException w:name="HTML Address" w:semiHidden="1" w:unhideWhenUsed="1"/>
+    <w:lsdException w:name="HTML Cite" w:semiHidden="1" w:unhideWhenUsed="1"/>
+    <w:lsdException w:name="HTML Code" w:semiHidden="1" w:unhideWhenUsed="1"/>
+    <w:lsdException w:name="HTML Definition" w:semiHidden="1" w:unhideWhenUsed="1"/>
+    <w:lsdException w:name="HTML Keyboard" w:semiHidden="1" w:unhideWhenUsed="1"/>
+    <w:lsdException w:name="HTML Preformatted" w:semiHidden="1" w:unhideWhenUsed="1"/>
+    <w:lsdException w:name="HTML Sample" w:semiHidden="1" w:unhideWhenUsed="1"/>
+    <w:lsdException w:name="HTML Typewriter" w:semiHidden="1" w:unhideWhenUsed="1"/>
+    <w:lsdException w:name="HTML Variable" w:semiHidden="1" w:unhideWhenUsed="1"/>
+    <w:lsdException w:name="Normal Table" w:semiHidden="1" w:unhideWhenUsed="1"/>
+    <w:lsdException w:name="annotation subject" w:semiHidden="1" w:unhideWhenUsed="1"/>
+    <w:lsdException w:name="No List" w:semiHidden="1" w:unhideWhenUsed="1"/>
+    <w:lsdException w:name="Outline List 1" w:semiHidden="1" w:unhideWhenUsed="1"/>
+    <w:lsdException w:name="Outline List 2" w:semiHidden="1" w:unhideWhenUsed="1"/>
+    <w:lsdException w:name="Outline List 3" w:semiHidden="1" w:unhideWhenUsed="1"/>
+    <w:lsdException w:name="Table Simple 1" w:semiHidden="1" w:unhideWhenUsed="1"/>
+    <w:lsdException w:name="Table Simple 2" w:semiHidden="1" w:unhideWhenUsed="1"/>
+    <w:lsdException w:name="Table Simple 3" w:semiHidden="1" w:unhideWhenUsed="1"/>
+    <w:lsdException w:name="Table Classic 1" w:semiHidden="1" w:unhideWhenUsed="1"/>
+    <w:lsdException w:name="Table Classic 2" w:semiHidden="1" w:unhideWhenUsed="1"/>
+    <w:lsdException w:name="Table Classic 3" w:semiHidden="1" w:unhideWhenUsed="1"/>
+    <w:lsdException w:name="Table Classic 4" w:semiHidden="1" w:unhideWhenUsed="1"/>
+    <w:lsdException w:name="Table Colorful 1" w:semiHidden="1" w:unhideWhenUsed="1"/>
+    <w:lsdException w:name="Table Colorful 2" w:semiHidden="1" w:unhideWhenUsed="1"/>
+    <w:lsdException w:name="Table Colorful 3" w:semiHidden="1" w:unhideWhenUsed="1"/>
+    <w:lsdException w:name="Table Columns 1" w:semiHidden="1" w:unhideWhenUsed="1"/>
+    <w:lsdException w:name="Table Columns 2" w:semiHidden="1" w:unhideWhenUsed="1"/>
+    <w:lsdException w:name="Table Columns 3" w:semiHidden="1" w:unhideWhenUsed="1"/>
+    <w:lsdException w:name="Table Columns 4" w:semiHidden="1" w:unhideWhenUsed="1"/>
+    <w:lsdException w:name="Table Columns 5" w:semiHidden="1" w:unhideWhenUsed="1"/>
+    <w:lsdException w:name="Table Grid 1" w:semiHidden="1" w:unhideWhenUsed="1"/>
+    <w:lsdException w:name="Table Grid 2" w:semiHidden="1" w:unhideWhenUsed="1"/>
+    <w:lsdException w:name="Table Grid 3" w:semiHidden="1" w:unhideWhenUsed="1"/>
+    <w:lsdException w:name="Table Grid 4" w:semiHidden="1" w:unhideWhenUsed="1"/>
+    <w:lsdException w:name="Table Grid 5" w:semiHidden="1" w:unhideWhenUsed="1"/>
+    <w:lsdException w:name="Table Grid 6" w:semiHidden="1" w:unhideWhenUsed="1"/>
+    <w:lsdException w:name="Table Grid 7" w:semiHidden="1" w:unhideWhenUsed="1"/>
+    <w:lsdException w:name="Table Grid 8" w:semiHidden="1" w:unhideWhenUsed="1"/>
+    <w:lsdException w:name="Table List 1" w:semiHidden="1" w:unhideWhenUsed="1"/>
+    <w:lsdException w:name="Table List 2" w:semiHidden="1" w:unhideWhenUsed="1"/>
+    <w:lsdException w:name="Table List 3" w:semiHidden="1" w:unhideWhenUsed="1"/>
+    <w:lsdException w:name="Table List 4" w:semiHidden="1" w:unhideWhenUsed="1"/>
+    <w:lsdException w:name="Table List 5" w:semiHidden="1" w:unhideWhenUsed="1"/>
+    <w:lsdException w:name="Table List 6" w:semiHidden="1" w:unhideWhenUsed="1"/>
+    <w:lsdException w:name="Table List 7" w:semiHidden="1" w:unhideWhenUsed="1"/>
+    <w:lsdException w:name="Table List 8" w:semiHidden="1" w:unhideWhenUsed="1"/>
+    <w:lsdException w:name="Table 3D effects 1" w:semiHidden="1" w:unhideWhenUsed="1"/>
+    <w:lsdException w:name="Table 3D effects 2" w:semiHidden="1" w:unhideWhenUsed="1"/>
+    <w:lsdException w:name="Table 3D effects 3" w:semiHidden="1" w:unhideWhenUsed="1"/>
+    <w:lsdException w:name="Table Contemporary" w:semiHidden="1" w:unhideWhenUsed="1"/>
+    <w:lsdException w:name="Table Elegant" w:semiHidden="1" w:unhideWhenUsed="1"/>
+    <w:lsdException w:name="Table Professional" w:semiHidden="1" w:unhideWhenUsed="1"/>
+    <w:lsdException w:name="Table Subtle 1" w:semiHidden="1" w:unhideWhenUsed="1"/>
+    <w:lsdException w:name="Table Subtle 2" w:semiHidden="1" w:unhideWhenUsed="1"/>
+    <w:lsdException w:name="Table Web 1" w:semiHidden="1" w:unhideWhenUsed="1"/>
+    <w:lsdException w:name="Table Web 2" w:semiHidden="1" w:unhideWhenUsed="1"/>
+    <w:lsdException w:name="Table Web 3" w:semiHidden="1" w:unhideWhenUsed="1"/>
+    <w:lsdException w:name="Balloon Text" w:semiHidden="1" w:unhideWhenUsed="1"/>
+    <w:lsdException w:name="Table Grid" w:semiHidden="1" w:uiPriority="39" w:unhideWhenUsed="1"/>
+    <w:lsdException w:name="Table Theme" w:semiHidden="1" w:unhideWhenUsed="1"/>
+    <w:lsdException w:name="Placeholder Text" w:semiHidden="1"/>
+    <w:lsdException w:name="No Spacing" w:uiPriority="1" w:qFormat="1"/>
+    <w:lsdException w:name="Light Shading" w:uiPriority="60"/>
+    <w:lsdException w:name="Light List" w:uiPriority="61"/>
+    <w:lsdException w:name="Light Grid" w:uiPriority="62"/>
+    <w:lsdException w:name="Medium Shading 1" w:uiPriority="63"/>
+    <w:lsdException w:name="Medium Shading 2" w:uiPriority="64"/>
+    <w:lsdException w:name="Medium List 1" w:uiPriority="65"/>
+    <w:lsdException w:name="Medium List 2" w:uiPriority="66"/>
+    <w:lsdException w:name="Medium Grid 1" w:uiPriority="67"/>
+    <w:lsdException w:name="Medium Grid 2" w:uiPriority="68"/>
+    <w:lsdException w:name="Medium Grid 3" w:uiPriority="69"/>
+    <w:lsdException w:name="Dark List" w:uiPriority="70"/>
+    <w:lsdException w:name="Colorful Shading" w:uiPriority="71"/>
+    <w:lsdException w:name="Colorful List" w:uiPriority="72"/>
+    <w:lsdException w:name="Colorful Grid" w:uiPriority="73"/>
+    <w:lsdException w:name="Light Shading Accent 1" w:uiPriority="60"/>
+    <w:lsdException w:name="Light List Accent 1" w:uiPriority="61"/>
+    <w:lsdException w:name="Light Grid Accent 1" w:uiPriority="62"/>
+    <w:lsdException w:name="Medium Shading 1 Accent 1" w:uiPriority="63"/>
+    <w:lsdException w:name="Medium Shading 2 Accent 1" w:uiPriority="64"/>
+    <w:lsdException w:name="Medium List 1 Accent 1" w:uiPriority="65"/>
+    <w:lsdException w:name="Revision" w:semiHidden="1"/>
+    <w:lsdException w:name="List Paragraph" w:uiPriority="34" w:qFormat="1"/>
+    <w:lsdException w:name="Quote" w:uiPriority="29" w:qFormat="1"/>
+    <w:lsdException w:name="Intense Quote" w:uiPriority="30" w:qFormat="1"/>
+    <w:lsdException w:name="Medium List 2 Accent 1" w:uiPriority="66"/>
+    <w:lsdException w:name="Medium Grid 1 Accent 1" w:uiPriority="67"/>
+    <w:lsdException w:name="Medium Grid 2 Accent 1" w:uiPriority="68"/>
+    <w:lsdException w:name="Medium Grid 3 Accent 1" w:uiPriority="69"/>
+    <w:lsdException w:name="Dark List Accent 1" w:uiPriority="70"/>
+    <w:lsdException w:name="Colorful Shading Accent 1" w:uiPriority="71"/>
+    <w:lsdException w:name="Colorful List Accent 1" w:uiPriority="72"/>
+    <w:lsdException w:name="Colorful Grid Accent 1" w:uiPriority="73"/>
+    <w:lsdException w:name="Light Shading Accent 2" w:uiPriority="60"/>
+    <w:lsdException w:name="Light List Accent 2" w:uiPriority="61"/>
+    <w:lsdException w:name="Light Grid Accent 2" w:uiPriority="62"/>
+    <w:lsdException w:name="Medium Shading 1 Accent 2" w:uiPriority="63"/>
+    <w:lsdException w:name="Medium Shading 2 Accent 2" w:uiPriority="64"/>
+    <w:lsdException w:name="Medium List 1 Accent 2" w:uiPriority="65"/>
+    <w:lsdException w:name="Medium List 2 Accent 2" w:uiPriority="66"/>
+    <w:lsdException w:name="Medium Grid 1 Accent 2" w:uiPriority="67"/>
+    <w:lsdException w:name="Medium Grid 2 Accent 2" w:uiPriority="68"/>
+    <w:lsdException w:name="Medium Grid 3 Accent 2" w:uiPriority="69"/>
+    <w:lsdException w:name="Dark List Accent 2" w:uiPriority="70"/>
+    <w:lsdException w:name="Colorful Shading Accent 2" w:uiPriority="71"/>
+    <w:lsdException w:name="Colorful List Accent 2" w:uiPriority="72"/>
+    <w:lsdException w:name="Colorful Grid Accent 2" w:uiPriority="73"/>
+    <w:lsdException w:name="Light Shading Accent 3" w:uiPriority="60"/>
+    <w:lsdException w:name="Light List Accent 3" w:uiPriority="61"/>
+    <w:lsdException w:name="Light Grid Accent 3" w:uiPriority="62"/>
+    <w:lsdException w:name="Medium Shading 1 Accent 3" w:uiPriority="63"/>
+    <w:lsdException w:name="Medium Shading 2 Accent 3" w:uiPriority="64"/>
+    <w:lsdException w:name="Medium List 1 Accent 3" w:uiPriority="65"/>
+    <w:lsdException w:name="Medium List 2 Accent 3" w:uiPriority="66"/>
+    <w:lsdException w:name="Medium Grid 1 Accent 3" w:uiPriority="67"/>
+    <w:lsdException w:name="Medium Grid 2 Accent 3" w:uiPriority="68"/>
+    <w:lsdException w:name="Medium Grid 3 Accent 3" w:uiPriority="69"/>
+    <w:lsdException w:name="Dark List Accent 3" w:uiPriority="70"/>
+    <w:lsdException w:name="Colorful Shading Accent 3" w:uiPriority="71"/>
+    <w:lsdException w:name="Colorful List Accent 3" w:uiPriority="72"/>
+    <w:lsdException w:name="Colorful Grid Accent 3" w:uiPriority="73"/>
+    <w:lsdException w:name="Light Shading Accent 4" w:uiPriority="60"/>
+    <w:lsdException w:name="Light List Accent 4" w:uiPriority="61"/>
+    <w:lsdException w:name="Light Grid Accent 4" w:uiPriority="62"/>
+    <w:lsdException w:name="Medium Shading 1 Accent 4" w:uiPriority="63"/>
+    <w:lsdException w:name="Medium Shading 2 Accent 4" w:uiPriority="64"/>
+    <w:lsdException w:name="Medium List 1 Accent 4" w:uiPriority="65"/>
+    <w:lsdException w:name="Medium List 2 Accent 4" w:uiPriority="66"/>
+    <w:lsdException w:name="Medium Grid 1 Accent 4" w:uiPriority="67"/>
+    <w:lsdException w:name="Medium Grid 2 Accent 4" w:uiPriority="68"/>
+    <w:lsdException w:name="Medium Grid 3 Accent 4" w:uiPriority="69"/>
+    <w:lsdException w:name="Dark List Accent 4" w:uiPriority="70"/>
+    <w:lsdException w:name="Colorful Shading Accent 4" w:uiPriority="71"/>
+    <w:lsdException w:name="Colorful List Accent 4" w:uiPriority="72"/>
+    <w:lsdException w:name="Colorful Grid Accent 4" w:uiPriority="73"/>
+    <w:lsdException w:name="Light Shading Accent 5" w:uiPriority="60"/>
+    <w:lsdException w:name="Light List Accent 5" w:uiPriority="61"/>
+    <w:lsdException w:name="Light Grid Accent 5" w:uiPriority="62"/>
+    <w:lsdException w:name="Medium Shading 1 Accent 5" w:uiPriority="63"/>
+    <w:lsdException w:name="Medium Shading 2 Accent 5" w:uiPriority="64"/>
+    <w:lsdException w:name="Medium List 1 Accent 5" w:uiPriority="65"/>
+    <w:lsdException w:name="Medium List 2 Accent 5" w:uiPriority="66"/>
+    <w:lsdException w:name="Medium Grid 1 Accent 5" w:uiPriority="67"/>
+    <w:lsdException w:name="Medium Grid 2 Accent 5" w:uiPriority="68"/>
+    <w:lsdException w:name="Medium Grid 3 Accent 5" w:uiPriority="69"/>
+    <w:lsdException w:name="Dark List Accent 5" w:uiPriority="70"/>
+    <w:lsdException w:name="Colorful Shading Accent 5" w:uiPriority="71"/>
+    <w:lsdException w:name="Colorful List Accent 5" w:uiPriority="72"/>
+    <w:lsdException w:name="Colorful Grid Accent 5" w:uiPriority="73"/>
+    <w:lsdException w:name="Light Shading Accent 6" w:uiPriority="60"/>
+    <w:lsdException w:name="Light List Accent 6" w:uiPriority="61"/>
+    <w:lsdException w:name="Light Grid Accent 6" w:uiPriority="62"/>
+    <w:lsdException w:name="Medium Shading 1 Accent 6" w:uiPriority="63"/>
+    <w:lsdException w:name="Medium Shading 2 Accent 6" w:uiPriority="64"/>
+    <w:lsdException w:name="Medium List 1 Accent 6" w:uiPriority="65"/>
+    <w:lsdException w:name="Medium List 2 Accent 6" w:uiPriority="66"/>
+    <w:lsdException w:name="Medium Grid 1 Accent 6" w:uiPriority="67"/>
+    <w:lsdException w:name="Medium Grid 2 Accent 6" w:uiPriority="68"/>
+    <w:lsdException w:name="Medium Grid 3 Accent 6" w:uiPriority="69"/>
+    <w:lsdException w:name="Dark List Accent 6" w:uiPriority="70"/>
+    <w:lsdException w:name="Colorful Shading Accent 6" w:uiPriority="71"/>
+    <w:lsdException w:name="Colorful List Accent 6" w:uiPriority="72"/>
+    <w:lsdException w:name="Colorful Grid Accent 6" w:uiPriority="73"/>
+    <w:lsdException w:name="Subtle Emphasis" w:uiPriority="19" w:qFormat="1"/>
+    <w:lsdException w:name="Intense Emphasis" w:uiPriority="21" w:qFormat="1"/>
+    <w:lsdException w:name="Subtle Reference" w:uiPriority="31" w:qFormat="1"/>
+    <w:lsdException w:name="Intense Reference" w:uiPriority="32" w:qFormat="1"/>
+    <w:lsdException w:name="Book Title" w:uiPriority="33" w:qFormat="1"/>
+    <w:lsdException w:name="Bibliography" w:semiHidden="1" w:uiPriority="37" w:unhideWhenUsed="1"/>
+    <w:lsdException w:name="TOC Heading" w:semiHidden="1" w:uiPriority="39" w:unhideWhenUsed="1" w:qFormat="1"/>
+    <w:lsdException w:name="Plain Table 1" w:uiPriority="41"/>
+    <w:lsdException w:name="Plain Table 2" w:uiPriority="42"/>
+    <w:lsdException w:name="Plain Table 3" w:uiPriority="43"/>
+    <w:lsdException w:name="Plain Table 4" w:uiPriority="44"/>
+    <w:lsdException w:name="Plain Table 5" w:uiPriority="45"/>
+    <w:lsdException w:name="Grid Table Light" w:uiPriority="40"/>
+    <w:lsdException w:name="Grid Table 1 Light" w:uiPriority="46"/>
+    <w:lsdException w:name="Grid Table 2" w:uiPriority="47"/>
+    <w:lsdException w:name="Grid Table 3" w:uiPriority="48"/>
+    <w:lsdException w:name="Grid Table 4" w:uiPriority="49"/>
+    <w:lsdException w:name="Grid Table 5 Dark" w:uiPriority="50"/>
+    <w:lsdException w:name="Grid Table 6 Colorful" w:uiPriority="51"/>
+    <w:lsdException w:name="Grid Table 7 Colorful" w:uiPriority="52"/>
+    <w:lsdException w:name="Grid Table 1 Light Accent 1" w:uiPriority="46"/>
+    <w:lsdException w:name="Grid Table 2 Accent 1" w:uiPriority="47"/>
+    <w:lsdException w:name="Grid Table 3 Accent 1" w:uiPriority="48"/>
+    <w:lsdException w:name="Grid Table 4 Accent 1" w:uiPriority="49"/>
+    <w:lsdException w:name="Grid Table 5 Dark Accent 1" w:uiPriority="50"/>
+    <w:lsdException w:name="Grid Table 6 Colorful Accent 1" w:uiPriority="51"/>
+    <w:lsdException w:name="Grid Table 7 Colorful Accent 1" w:uiPriority="52"/>
+    <w:lsdException w:name="Grid Table 1 Light Accent 2" w:uiPriority="46"/>
+    <w:lsdException w:name="Grid Table 2 Accent 2" w:uiPriority="47"/>
+    <w:lsdException w:name="Grid Table 3 Accent 2" w:uiPriority="48"/>
+    <w:lsdException w:name="Grid Table 4 Accent 2" w:uiPriority="49"/>
+    <w:lsdException w:name="Grid Table 5 Dark Accent 2" w:uiPriority="50"/>
+    <w:lsdException w:name="Grid Table 6 Colorful Accent 2" w:uiPriority="51"/>
+    <w:lsdException w:name="Grid Table 7 Colorful Accent 2" w:uiPriority="52"/>
+    <w:lsdException w:name="Grid Table 1 Light Accent 3" w:uiPriority="46"/>
+    <w:lsdException w:name="Grid Table 2 Accent 3" w:uiPriority="47"/>
+    <w:lsdException w:name="Grid Table 3 Accent 3" w:uiPriority="48"/>
+    <w:lsdException w:name="Grid Table 4 Accent 3" w:uiPriority="49"/>
+    <w:lsdException w:name="Grid Table 5 Dark Accent 3" w:uiPriority="50"/>
+    <w:lsdException w:name="Grid Table 6 Colorful Accent 3" w:uiPriority="51"/>
+    <w:lsdException w:name="Grid Table 7 Colorful Accent 3" w:uiPriority="52"/>
+    <w:lsdException w:name="Grid Table 1 Light Accent 4" w:uiPriority="46"/>
+    <w:lsdException w:name="Grid Table 2 Accent 4" w:uiPriority="47"/>
+    <w:lsdException w:name="Grid Table 3 Accent 4" w:uiPriority="48"/>
+    <w:lsdException w:name="Grid Table 4 Accent 4" w:uiPriority="49"/>
+    <w:lsdException w:name="Grid Table 5 Dark Accent 4" w:uiPriority="50"/>
+    <w:lsdException w:name="Grid Table 6 Colorful Accent 4" w:uiPriority="51"/>
+    <w:lsdException w:name="Grid Table 7 Colorful Accent 4" w:uiPriority="52"/>
+    <w:lsdException w:name="Grid Table 1 Light Accent 5" w:uiPriority="46"/>
+    <w:lsdException w:name="Grid Table 2 Accent 5" w:uiPriority="47"/>
+    <w:lsdException w:name="Grid Table 3 Accent 5" w:uiPriority="48"/>
+    <w:lsdException w:name="Grid Table 4 Accent 5" w:uiPriority="49"/>
+    <w:lsdException w:name="Grid Table 5 Dark Accent 5" w:uiPriority="50"/>
+    <w:lsdException w:name="Grid Table 6 Colorful Accent 5" w:uiPriority="51"/>
+    <w:lsdException w:name="Grid Table 7 Colorful Accent 5" w:uiPriority="52"/>
+    <w:lsdException w:name="Grid Table 1 Light Accent 6" w:uiPriority="46"/>
+    <w:lsdException w:name="Grid Table 2 Accent 6" w:uiPriority="47"/>
+    <w:lsdException w:name="Grid Table 3 Accent 6" w:uiPriority="48"/>
+    <w:lsdException w:name="Grid Table 4 Accent 6" w:uiPriority="49"/>
+    <w:lsdException w:name="Grid Table 5 Dark Accent 6" w:uiPriority="50"/>
+    <w:lsdException w:name="Grid Table 6 Colorful Accent 6" w:uiPriority="51"/>
+    <w:lsdException w:name="Grid Table 7 Colorful Accent 6" w:uiPriority="52"/>
+    <w:lsdException w:name="List Table 1 Light" w:uiPriority="46"/>
+    <w:lsdException w:name="List Table 2" w:uiPriority="47"/>
+    <w:lsdException w:name="List Table 3" w:uiPriority="48"/>
+    <w:lsdException w:name="List Table 4" w:uiPriority="49"/>
+    <w:lsdException w:name="List Table 5 Dark" w:uiPriority="50"/>
+    <w:lsdException w:name="List Table 6 Colorful" w:uiPriority="51"/>
+    <w:lsdException w:name="List Table 7 Colorful" w:uiPriority="52"/>
+    <w:lsdException w:name="List Table 1 Light Accent 1" w:uiPriority="46"/>
+    <w:lsdException w:name="List Table 2 Accent 1" w:uiPriority="47"/>
+    <w:lsdException w:name="List Table 3 Accent 1" w:uiPriority="48"/>
+    <w:lsdException w:name="List Table 4 Accent 1" w:uiPriority="49"/>
+    <w:lsdException w:name="List Table 5 Dark Accent 1" w:uiPriority="50"/>
+    <w:lsdException w:name="List Table 6 Colorful Accent 1" w:uiPriority="51"/>
+    <w:lsdException w:name="List Table 7 Colorful Accent 1" w:uiPriority="52"/>
+    <w:lsdException w:name="List Table 1 Light Accent 2" w:uiPriority="46"/>
+    <w:lsdException w:name="List Table 2 Accent 2" w:uiPriority="47"/>
+    <w:lsdException w:name="List Table 3 Accent 2" w:uiPriority="48"/>
+    <w:lsdException w:name="List Table 4 Accent 2" w:uiPriority="49"/>
+    <w:lsdException w:name="List Table 5 Dark Accent 2" w:uiPriority="50"/>
+    <w:lsdException w:name="List Table 6 Colorful Accent 2" w:uiPriority="51"/>
+    <w:lsdException w:name="List Table 7 Colorful Accent 2" w:uiPriority="52"/>
+    <w:lsdException w:name="List Table 1 Light Accent 3" w:uiPriority="46"/>
+    <w:lsdException w:name="List Table 2 Accent 3" w:uiPriority="47"/>
+    <w:lsdException w:name="List Table 3 Accent 3" w:uiPriority="48"/>
+    <w:lsdException w:name="List Table 4 Accent 3" w:uiPriority="49"/>
+    <w:lsdException w:name="List Table 5 Dark Accent 3" w:uiPriority="50"/>
+    <w:lsdException w:name="List Table 6 Colorful Accent 3" w:uiPriority="51"/>
+    <w:lsdException w:name="List Table 7 Colorful Accent 3" w:uiPriority="52"/>
+    <w:lsdException w:name="List Table 1 Light Accent 4" w:uiPriority="46"/>
+    <w:lsdException w:name="List Table 2 Accent 4" w:uiPriority="47"/>
+    <w:lsdException w:name="List Table 3 Accent 4" w:uiPriority="48"/>
+    <w:lsdException w:name="List Table 4 Accent 4" w:uiPriority="49"/>
+    <w:lsdException w:name="List Table 5 Dark Accent 4" w:uiPriority="50"/>
+    <w:lsdException w:name="List Table 6 Colorful Accent 4" w:uiPriority="51"/>
+    <w:lsdException w:name="List Table 7 Colorful Accent 4" w:uiPriority="52"/>
+    <w:lsdException w:name="List Table 1 Light Accent 5" w:uiPriority="46"/>
+    <w:lsdException w:name="List Table 2 Accent 5" w:uiPriority="47"/>
+    <w:lsdException w:name="List Table 3 Accent 5" w:uiPriority="48"/>
+    <w:lsdException w:name="List Table 4 Accent 5" w:uiPriority="49"/>
+    <w:lsdException w:name="List Table 5 Dark Accent 5" w:uiPriority="50"/>
+    <w:lsdException w:name="List Table 6 Colorful Accent 5" w:uiPriority="51"/>
+    <w:lsdException w:name="List Table 7 Colorful Accent 5" w:uiPriority="52"/>
+    <w:lsdException w:name="List Table 1 Light Accent 6" w:uiPriority="46"/>
+    <w:lsdException w:name="List Table 2 Accent 6" w:uiPriority="47"/>
+    <w:lsdException w:name="List Table 3 Accent 6" w:uiPriority="48"/>
+    <w:lsdException w:name="List Table 4 Accent 6" w:uiPriority="49"/>
+    <w:lsdException w:name="List Table 5 Dark Accent 6" w:uiPriority="50"/>
+    <w:lsdException w:name="List Table 6 Colorful Accent 6" w:uiPriority="51"/>
+    <w:lsdException w:name="List Table 7 Colorful Accent 6" w:uiPriority="52"/>
+    <w:lsdException w:name="Mention" w:semiHidden="1" w:unhideWhenUsed="1"/>
+    <w:lsdException w:name="Smart Hyperlink" w:semiHidden="1" w:unhideWhenUsed="1"/>
+    <w:lsdException w:name="Hashtag" w:semiHidden="1" w:unhideWhenUsed="1"/>
+    <w:lsdException w:name="Unresolved Mention" w:semiHidden="1" w:unhideWhenUsed="1"/>
+    <w:lsdException w:name="Smart Link" w:semiHidden="1" w:unhideWhenUsed="1"/>
   </w:latentStyles>
   <w:style w:type="paragraph" w:default="1" w:styleId="Normal">
     <w:name w:val="Normal"/>
@@ -3051,7 +3255,7 @@
   <a:extraClrSchemeLst/>
   <a:extLst>
     <a:ext uri="{05A4C25C-085E-4340-85A3-A5531E510DB2}">
-      <thm15:themeFamily xmlns="" xmlns:thm15="http://schemas.microsoft.com/office/thememl/2012/main" name="Office Theme" id="{62F939B6-93AF-4DB8-9C6B-D6C7DFDC589F}" vid="{4A3C46E8-61CC-4603-A589-7422A47A8E4A}"/>
+      <thm15:themeFamily xmlns:thm15="http://schemas.microsoft.com/office/thememl/2012/main" name="Office Theme" id="{62F939B6-93AF-4DB8-9C6B-D6C7DFDC589F}" vid="{4A3C46E8-61CC-4603-A589-7422A47A8E4A}"/>
     </a:ext>
   </a:extLst>
 </a:theme>

</xml_diff>